<commit_message>
class BalloonsField.cs added and method generateRandomField moved to it
</commit_message>
<xml_diff>
--- a/Documentation/Documentation Balloon Pops.docx
+++ b/Documentation/Documentation Balloon Pops.docx
@@ -226,6 +226,24 @@
       <w:pPr>
         <w:pStyle w:val="ListParagraph"/>
         <w:numPr>
+          <w:ilvl w:val="1"/>
+          <w:numId w:val="1"/>
+        </w:numPr>
+        <w:rPr>
+          <w:rFonts w:ascii="Arial" w:hAnsi="Arial" w:cs="Arial"/>
+        </w:rPr>
+      </w:pPr>
+      <w:r>
+        <w:rPr>
+          <w:rFonts w:ascii="Arial" w:hAnsi="Arial" w:cs="Arial"/>
+        </w:rPr>
+        <w:t>Class BalloonsField extracted</w:t>
+      </w:r>
+    </w:p>
+    <w:p>
+      <w:pPr>
+        <w:pStyle w:val="ListParagraph"/>
+        <w:numPr>
           <w:ilvl w:val="0"/>
           <w:numId w:val="1"/>
         </w:numPr>
@@ -244,63 +262,81 @@
           <w:rFonts w:ascii="Arial" w:hAnsi="Arial" w:cs="Arial"/>
         </w:rPr>
         <w:t xml:space="preserve"> methods</w:t>
+      </w:r>
+    </w:p>
+    <w:p>
+      <w:pPr>
+        <w:pStyle w:val="ListParagraph"/>
+        <w:numPr>
+          <w:ilvl w:val="1"/>
+          <w:numId w:val="1"/>
+        </w:numPr>
+        <w:rPr>
+          <w:rFonts w:ascii="Arial" w:hAnsi="Arial" w:cs="Arial"/>
+        </w:rPr>
+      </w:pPr>
+      <w:r>
+        <w:rPr>
+          <w:rFonts w:ascii="Arial" w:hAnsi="Arial" w:cs="Arial"/>
+        </w:rPr>
+        <w:t>DrawMatrix(byte[,] matrix)</w:t>
+      </w:r>
+    </w:p>
+    <w:p>
+      <w:pPr>
+        <w:pStyle w:val="ListParagraph"/>
+        <w:numPr>
+          <w:ilvl w:val="1"/>
+          <w:numId w:val="1"/>
+        </w:numPr>
+        <w:rPr>
+          <w:rFonts w:ascii="Arial" w:hAnsi="Arial" w:cs="Arial"/>
+        </w:rPr>
+      </w:pPr>
+      <w:r>
+        <w:rPr>
+          <w:rFonts w:ascii="Arial" w:hAnsi="Arial" w:cs="Arial"/>
+        </w:rPr>
+        <w:t>popBalloons(byte[,] matrix, int row, int col)</w:t>
+      </w:r>
+    </w:p>
+    <w:p>
+      <w:pPr>
+        <w:pStyle w:val="ListParagraph"/>
+        <w:numPr>
+          <w:ilvl w:val="0"/>
+          <w:numId w:val="1"/>
+        </w:numPr>
+        <w:rPr>
+          <w:rFonts w:ascii="Arial" w:hAnsi="Arial" w:cs="Arial"/>
+        </w:rPr>
+      </w:pPr>
+      <w:r>
+        <w:rPr>
+          <w:rFonts w:ascii="Arial" w:hAnsi="Arial" w:cs="Arial"/>
+        </w:rPr>
+        <w:t>Moved methods</w:t>
+      </w:r>
+    </w:p>
+    <w:p>
+      <w:pPr>
+        <w:pStyle w:val="ListParagraph"/>
+        <w:numPr>
+          <w:ilvl w:val="1"/>
+          <w:numId w:val="1"/>
+        </w:numPr>
+        <w:rPr>
+          <w:rFonts w:ascii="Arial" w:hAnsi="Arial" w:cs="Arial"/>
+        </w:rPr>
+      </w:pPr>
+      <w:r>
+        <w:rPr>
+          <w:rFonts w:ascii="Arial" w:hAnsi="Arial" w:cs="Arial"/>
+        </w:rPr>
+        <w:t>Method gen renamed to GenerateRandomField and moved to class BalloonsField</w:t>
       </w:r>
       <w:bookmarkStart w:id="0" w:name="_GoBack"/>
       <w:bookmarkEnd w:id="0"/>
-    </w:p>
-    <w:p>
-      <w:pPr>
-        <w:pStyle w:val="ListParagraph"/>
-        <w:numPr>
-          <w:ilvl w:val="1"/>
-          <w:numId w:val="1"/>
-        </w:numPr>
-        <w:rPr>
-          <w:rFonts w:ascii="Arial" w:hAnsi="Arial" w:cs="Arial"/>
-        </w:rPr>
-      </w:pPr>
-      <w:r>
-        <w:rPr>
-          <w:rFonts w:ascii="Arial" w:hAnsi="Arial" w:cs="Arial"/>
-        </w:rPr>
-        <w:t>DrawMatrix(byte[,] matrix)</w:t>
-      </w:r>
-    </w:p>
-    <w:p>
-      <w:pPr>
-        <w:pStyle w:val="ListParagraph"/>
-        <w:numPr>
-          <w:ilvl w:val="1"/>
-          <w:numId w:val="1"/>
-        </w:numPr>
-        <w:rPr>
-          <w:rFonts w:ascii="Arial" w:hAnsi="Arial" w:cs="Arial"/>
-        </w:rPr>
-      </w:pPr>
-      <w:r>
-        <w:rPr>
-          <w:rFonts w:ascii="Arial" w:hAnsi="Arial" w:cs="Arial"/>
-        </w:rPr>
-        <w:t>popBalloons(byte[,] matrix, int row, int col)</w:t>
-      </w:r>
-    </w:p>
-    <w:p>
-      <w:pPr>
-        <w:pStyle w:val="ListParagraph"/>
-        <w:numPr>
-          <w:ilvl w:val="0"/>
-          <w:numId w:val="1"/>
-        </w:numPr>
-        <w:rPr>
-          <w:rFonts w:ascii="Arial" w:hAnsi="Arial" w:cs="Arial"/>
-        </w:rPr>
-      </w:pPr>
-      <w:r>
-        <w:rPr>
-          <w:rFonts w:ascii="Arial" w:hAnsi="Arial" w:cs="Arial"/>
-        </w:rPr>
-        <w:t>Moved methods</w:t>
-      </w:r>
     </w:p>
     <w:p>
       <w:pPr>

</xml_diff>

<commit_message>
method isWinner extracted, doit renamed
</commit_message>
<xml_diff>
--- a/Documentation/Documentation Balloon Pops.docx
+++ b/Documentation/Documentation Balloon Pops.docx
@@ -190,6 +190,30 @@
       <w:pPr>
         <w:pStyle w:val="ListParagraph"/>
         <w:numPr>
+          <w:ilvl w:val="1"/>
+          <w:numId w:val="1"/>
+        </w:numPr>
+        <w:rPr>
+          <w:rFonts w:ascii="Arial" w:hAnsi="Arial" w:cs="Arial"/>
+        </w:rPr>
+      </w:pPr>
+      <w:r>
+        <w:rPr>
+          <w:rFonts w:ascii="Arial" w:hAnsi="Arial" w:cs="Arial"/>
+        </w:rPr>
+        <w:t xml:space="preserve">method doit =&gt; </w:t>
+      </w:r>
+      <w:r>
+        <w:rPr>
+          <w:rFonts w:ascii="Arial" w:hAnsi="Arial" w:cs="Arial"/>
+        </w:rPr>
+        <w:t>NormalizeBalloonField</w:t>
+      </w:r>
+    </w:p>
+    <w:p>
+      <w:pPr>
+        <w:pStyle w:val="ListParagraph"/>
+        <w:numPr>
           <w:ilvl w:val="0"/>
           <w:numId w:val="1"/>
         </w:numPr>
@@ -304,6 +328,60 @@
       <w:pPr>
         <w:pStyle w:val="ListParagraph"/>
         <w:numPr>
+          <w:ilvl w:val="1"/>
+          <w:numId w:val="1"/>
+        </w:numPr>
+        <w:rPr>
+          <w:rFonts w:ascii="Arial" w:hAnsi="Arial" w:cs="Arial"/>
+        </w:rPr>
+      </w:pPr>
+      <w:r>
+        <w:rPr>
+          <w:rFonts w:ascii="Arial" w:hAnsi="Arial" w:cs="Arial"/>
+        </w:rPr>
+        <w:t>GameOver(string[,] topFive, ref byte[,] matrix, ref int userMoves)</w:t>
+      </w:r>
+    </w:p>
+    <w:p>
+      <w:pPr>
+        <w:pStyle w:val="ListParagraph"/>
+        <w:numPr>
+          <w:ilvl w:val="1"/>
+          <w:numId w:val="1"/>
+        </w:numPr>
+        <w:rPr>
+          <w:rFonts w:ascii="Arial" w:hAnsi="Arial" w:cs="Arial"/>
+        </w:rPr>
+      </w:pPr>
+      <w:r>
+        <w:rPr>
+          <w:rFonts w:ascii="Arial" w:hAnsi="Arial" w:cs="Arial"/>
+        </w:rPr>
+        <w:t>isValidInput(string userInput)</w:t>
+      </w:r>
+    </w:p>
+    <w:p>
+      <w:pPr>
+        <w:pStyle w:val="ListParagraph"/>
+        <w:numPr>
+          <w:ilvl w:val="1"/>
+          <w:numId w:val="1"/>
+        </w:numPr>
+        <w:rPr>
+          <w:rFonts w:ascii="Arial" w:hAnsi="Arial" w:cs="Arial"/>
+        </w:rPr>
+      </w:pPr>
+      <w:r>
+        <w:rPr>
+          <w:rFonts w:ascii="Arial" w:hAnsi="Arial" w:cs="Arial"/>
+        </w:rPr>
+        <w:t>isWinner(byte[,] matrix)</w:t>
+      </w:r>
+    </w:p>
+    <w:p>
+      <w:pPr>
+        <w:pStyle w:val="ListParagraph"/>
+        <w:numPr>
           <w:ilvl w:val="0"/>
           <w:numId w:val="1"/>
         </w:numPr>
@@ -335,15 +413,15 @@
         </w:rPr>
         <w:t>Method gen renamed to GenerateRandomField and moved to class BalloonsField</w:t>
       </w:r>
+    </w:p>
+    <w:p>
+      <w:pPr>
+        <w:rPr>
+          <w:rFonts w:ascii="Arial" w:hAnsi="Arial" w:cs="Arial"/>
+        </w:rPr>
+      </w:pPr>
       <w:bookmarkStart w:id="0" w:name="_GoBack"/>
       <w:bookmarkEnd w:id="0"/>
-    </w:p>
-    <w:p>
-      <w:pPr>
-        <w:rPr>
-          <w:rFonts w:ascii="Arial" w:hAnsi="Arial" w:cs="Arial"/>
-        </w:rPr>
-      </w:pPr>
     </w:p>
     <w:sectPr>
       <w:pgSz w:w="12240" w:h="15840"/>

</xml_diff>

<commit_message>
All RankList related logic extracted into RankList class + updated team work documentation
</commit_message>
<xml_diff>
--- a/Documentation/Documentation Balloon Pops.docx
+++ b/Documentation/Documentation Balloon Pops.docx
@@ -91,10 +91,36 @@
           <w:ilvl w:val="1"/>
           <w:numId w:val="1"/>
         </w:numPr>
-        <w:rPr>
-          <w:rFonts w:ascii="Arial" w:hAnsi="Arial" w:cs="Arial"/>
-        </w:rPr>
-      </w:pPr>
+        <w:spacing w:line="256" w:lineRule="auto"/>
+        <w:rPr>
+          <w:rFonts w:ascii="Arial" w:hAnsi="Arial" w:cs="Arial"/>
+        </w:rPr>
+      </w:pPr>
+      <w:r>
+        <w:rPr>
+          <w:rFonts w:ascii="Arial" w:hAnsi="Arial" w:cs="Arial"/>
+        </w:rPr>
+        <w:t>Class klasacia renamed to RankList</w:t>
+      </w:r>
+    </w:p>
+    <w:p>
+      <w:pPr>
+        <w:pStyle w:val="ListParagraph"/>
+        <w:numPr>
+          <w:ilvl w:val="1"/>
+          <w:numId w:val="1"/>
+        </w:numPr>
+        <w:spacing w:line="256" w:lineRule="auto"/>
+        <w:rPr>
+          <w:rFonts w:ascii="Arial" w:hAnsi="Arial" w:cs="Arial"/>
+        </w:rPr>
+      </w:pPr>
+      <w:r>
+        <w:rPr>
+          <w:rFonts w:ascii="Arial" w:hAnsi="Arial" w:cs="Arial"/>
+        </w:rPr>
+        <w:t>Class StringExtensions deleted</w:t>
+      </w:r>
     </w:p>
     <w:p>
       <w:pPr>
@@ -407,6 +433,7 @@
           <w:rFonts w:ascii="Arial" w:hAnsi="Arial" w:cs="Arial"/>
         </w:rPr>
       </w:pPr>
+      <w:bookmarkStart w:id="0" w:name="_GoBack"/>
       <w:r>
         <w:rPr>
           <w:rFonts w:ascii="Arial" w:hAnsi="Arial" w:cs="Arial"/>
@@ -414,14 +441,190 @@
         <w:t>Method gen renamed to GenerateRandomField and moved to class BalloonsField</w:t>
       </w:r>
     </w:p>
-    <w:p>
-      <w:pPr>
-        <w:rPr>
-          <w:rFonts w:ascii="Arial" w:hAnsi="Arial" w:cs="Arial"/>
-        </w:rPr>
-      </w:pPr>
-      <w:bookmarkStart w:id="0" w:name="_GoBack"/>
-      <w:bookmarkEnd w:id="0"/>
+    <w:bookmarkEnd w:id="0"/>
+    <w:p>
+      <w:pPr>
+        <w:pStyle w:val="ListParagraph"/>
+        <w:numPr>
+          <w:ilvl w:val="1"/>
+          <w:numId w:val="1"/>
+        </w:numPr>
+        <w:spacing w:line="256" w:lineRule="auto"/>
+        <w:rPr>
+          <w:rFonts w:ascii="Arial" w:hAnsi="Arial" w:cs="Arial"/>
+        </w:rPr>
+      </w:pPr>
+      <w:r>
+        <w:rPr>
+          <w:rFonts w:ascii="Arial" w:hAnsi="Arial" w:cs="Arial"/>
+        </w:rPr>
+        <w:t>Moving static method signIfSkilled from class StringExtensions into class RankList. Method renamed to SignIfSkilled</w:t>
+      </w:r>
+    </w:p>
+    <w:p>
+      <w:pPr>
+        <w:pStyle w:val="ListParagraph"/>
+        <w:numPr>
+          <w:ilvl w:val="1"/>
+          <w:numId w:val="1"/>
+        </w:numPr>
+        <w:spacing w:line="256" w:lineRule="auto"/>
+        <w:rPr>
+          <w:rFonts w:ascii="Arial" w:hAnsi="Arial" w:cs="Arial"/>
+        </w:rPr>
+      </w:pPr>
+      <w:r>
+        <w:rPr>
+          <w:rFonts w:ascii="Arial" w:hAnsi="Arial" w:cs="Arial"/>
+        </w:rPr>
+        <w:t>Moving static method sortAndPrintChartFive from baloni.cs into class RankList. Method renamed to Print</w:t>
+      </w:r>
+    </w:p>
+    <w:p>
+      <w:pPr>
+        <w:rPr>
+          <w:rFonts w:ascii="Arial" w:hAnsi="Arial" w:cs="Arial"/>
+        </w:rPr>
+      </w:pPr>
+      <w:r>
+        <w:rPr>
+          <w:rFonts w:ascii="Arial" w:hAnsi="Arial" w:cs="Arial"/>
+        </w:rPr>
+        <w:t>Class RankList</w:t>
+      </w:r>
+    </w:p>
+    <w:p>
+      <w:pPr>
+        <w:pStyle w:val="ListParagraph"/>
+        <w:numPr>
+          <w:ilvl w:val="0"/>
+          <w:numId w:val="3"/>
+        </w:numPr>
+        <w:spacing w:line="256" w:lineRule="auto"/>
+        <w:rPr>
+          <w:rFonts w:ascii="Arial" w:hAnsi="Arial" w:cs="Arial"/>
+        </w:rPr>
+      </w:pPr>
+      <w:r>
+        <w:rPr>
+          <w:rFonts w:ascii="Arial" w:hAnsi="Arial" w:cs="Arial"/>
+        </w:rPr>
+        <w:t xml:space="preserve">Renamed fileds </w:t>
+      </w:r>
+    </w:p>
+    <w:p>
+      <w:pPr>
+        <w:pStyle w:val="ListParagraph"/>
+        <w:numPr>
+          <w:ilvl w:val="0"/>
+          <w:numId w:val="4"/>
+        </w:numPr>
+        <w:spacing w:line="256" w:lineRule="auto"/>
+        <w:rPr>
+          <w:rFonts w:ascii="Arial" w:hAnsi="Arial" w:cs="Arial"/>
+        </w:rPr>
+      </w:pPr>
+      <w:r>
+        <w:rPr>
+          <w:rFonts w:ascii="Arial" w:hAnsi="Arial" w:cs="Arial"/>
+        </w:rPr>
+        <w:t>Value =&gt; value</w:t>
+      </w:r>
+    </w:p>
+    <w:p>
+      <w:pPr>
+        <w:pStyle w:val="ListParagraph"/>
+        <w:numPr>
+          <w:ilvl w:val="0"/>
+          <w:numId w:val="4"/>
+        </w:numPr>
+        <w:spacing w:line="256" w:lineRule="auto"/>
+        <w:rPr>
+          <w:rFonts w:ascii="Arial" w:hAnsi="Arial" w:cs="Arial"/>
+        </w:rPr>
+      </w:pPr>
+      <w:r>
+        <w:rPr>
+          <w:rFonts w:ascii="Arial" w:hAnsi="Arial" w:cs="Arial"/>
+        </w:rPr>
+        <w:t>Name =&gt; name</w:t>
+      </w:r>
+    </w:p>
+    <w:p>
+      <w:pPr>
+        <w:pStyle w:val="ListParagraph"/>
+        <w:numPr>
+          <w:ilvl w:val="0"/>
+          <w:numId w:val="3"/>
+        </w:numPr>
+        <w:spacing w:line="256" w:lineRule="auto"/>
+        <w:rPr>
+          <w:rFonts w:ascii="Arial" w:hAnsi="Arial" w:cs="Arial"/>
+        </w:rPr>
+      </w:pPr>
+      <w:r>
+        <w:rPr>
+          <w:rFonts w:ascii="Arial" w:hAnsi="Arial" w:cs="Arial"/>
+        </w:rPr>
+        <w:t>Renamed variables</w:t>
+      </w:r>
+    </w:p>
+    <w:p>
+      <w:pPr>
+        <w:pStyle w:val="ListParagraph"/>
+        <w:numPr>
+          <w:ilvl w:val="0"/>
+          <w:numId w:val="5"/>
+        </w:numPr>
+        <w:spacing w:line="256" w:lineRule="auto"/>
+        <w:rPr>
+          <w:rFonts w:ascii="Arial" w:hAnsi="Arial" w:cs="Arial"/>
+        </w:rPr>
+      </w:pPr>
+      <w:r>
+        <w:rPr>
+          <w:rFonts w:ascii="Arial" w:hAnsi="Arial" w:cs="Arial"/>
+        </w:rPr>
+        <w:t>klasirane =&gt; rankList (in the static method Print)</w:t>
+      </w:r>
+    </w:p>
+    <w:p>
+      <w:pPr>
+        <w:pStyle w:val="ListParagraph"/>
+        <w:numPr>
+          <w:ilvl w:val="0"/>
+          <w:numId w:val="5"/>
+        </w:numPr>
+        <w:spacing w:line="256" w:lineRule="auto"/>
+        <w:rPr>
+          <w:rFonts w:ascii="Arial" w:hAnsi="Arial" w:cs="Arial"/>
+        </w:rPr>
+      </w:pPr>
+      <w:r>
+        <w:rPr>
+          <w:rFonts w:ascii="Arial" w:hAnsi="Arial" w:cs="Arial"/>
+        </w:rPr>
+        <w:t>Skilled =&gt; skilled (in the static method SignIfSkilled)</w:t>
+      </w:r>
+    </w:p>
+    <w:p>
+      <w:pPr>
+        <w:pStyle w:val="ListParagraph"/>
+        <w:numPr>
+          <w:ilvl w:val="0"/>
+          <w:numId w:val="5"/>
+        </w:numPr>
+        <w:spacing w:line="256" w:lineRule="auto"/>
+        <w:rPr>
+          <w:rFonts w:ascii="Arial" w:hAnsi="Arial" w:cs="Arial"/>
+        </w:rPr>
+      </w:pPr>
+      <w:r>
+        <w:rPr>
+          <w:rFonts w:ascii="Arial" w:hAnsi="Arial" w:cs="Arial"/>
+        </w:rPr>
+        <w:t>worstMovesChartPostion =&gt; worstMovesRankPosition (in the static method SignIfSkilled</w:t>
+      </w:r>
     </w:p>
     <w:sectPr>
       <w:pgSz w:w="12240" w:h="15840"/>
@@ -486,6 +689,178 @@
 <file path=word/numbering.xml><?xml version="1.0" encoding="utf-8"?>
 <w:numbering xmlns:wpc="http://schemas.microsoft.com/office/word/2010/wordprocessingCanvas" xmlns:mc="http://schemas.openxmlformats.org/markup-compatibility/2006" xmlns:o="urn:schemas-microsoft-com:office:office" xmlns:r="http://schemas.openxmlformats.org/officeDocument/2006/relationships" xmlns:m="http://schemas.openxmlformats.org/officeDocument/2006/math" xmlns:v="urn:schemas-microsoft-com:vml" xmlns:wp14="http://schemas.microsoft.com/office/word/2010/wordprocessingDrawing" xmlns:wp="http://schemas.openxmlformats.org/drawingml/2006/wordprocessingDrawing" xmlns:w10="urn:schemas-microsoft-com:office:word" xmlns:w="http://schemas.openxmlformats.org/wordprocessingml/2006/main" xmlns:w14="http://schemas.microsoft.com/office/word/2010/wordml" xmlns:w15="http://schemas.microsoft.com/office/word/2012/wordml" xmlns:wpg="http://schemas.microsoft.com/office/word/2010/wordprocessingGroup" xmlns:wpi="http://schemas.microsoft.com/office/word/2010/wordprocessingInk" xmlns:wne="http://schemas.microsoft.com/office/word/2006/wordml" xmlns:wps="http://schemas.microsoft.com/office/word/2010/wordprocessingShape" mc:Ignorable="w14 w15 wp14">
   <w:abstractNum w:abstractNumId="0">
+    <w:nsid w:val="041E2BAD"/>
+    <w:multiLevelType w:val="hybridMultilevel"/>
+    <w:tmpl w:val="E5FC7944"/>
+    <w:lvl w:ilvl="0" w:tplc="F84AE654">
+      <w:start w:val="1"/>
+      <w:numFmt w:val="lowerLetter"/>
+      <w:lvlText w:val="%1."/>
+      <w:lvlJc w:val="left"/>
+      <w:pPr>
+        <w:ind w:left="1080" w:hanging="360"/>
+      </w:pPr>
+    </w:lvl>
+    <w:lvl w:ilvl="1" w:tplc="04090019">
+      <w:start w:val="1"/>
+      <w:numFmt w:val="lowerLetter"/>
+      <w:lvlText w:val="%2."/>
+      <w:lvlJc w:val="left"/>
+      <w:pPr>
+        <w:ind w:left="1800" w:hanging="360"/>
+      </w:pPr>
+    </w:lvl>
+    <w:lvl w:ilvl="2" w:tplc="0409001B">
+      <w:start w:val="1"/>
+      <w:numFmt w:val="lowerRoman"/>
+      <w:lvlText w:val="%3."/>
+      <w:lvlJc w:val="right"/>
+      <w:pPr>
+        <w:ind w:left="2520" w:hanging="180"/>
+      </w:pPr>
+    </w:lvl>
+    <w:lvl w:ilvl="3" w:tplc="0409000F">
+      <w:start w:val="1"/>
+      <w:numFmt w:val="decimal"/>
+      <w:lvlText w:val="%4."/>
+      <w:lvlJc w:val="left"/>
+      <w:pPr>
+        <w:ind w:left="3240" w:hanging="360"/>
+      </w:pPr>
+    </w:lvl>
+    <w:lvl w:ilvl="4" w:tplc="04090019">
+      <w:start w:val="1"/>
+      <w:numFmt w:val="lowerLetter"/>
+      <w:lvlText w:val="%5."/>
+      <w:lvlJc w:val="left"/>
+      <w:pPr>
+        <w:ind w:left="3960" w:hanging="360"/>
+      </w:pPr>
+    </w:lvl>
+    <w:lvl w:ilvl="5" w:tplc="0409001B">
+      <w:start w:val="1"/>
+      <w:numFmt w:val="lowerRoman"/>
+      <w:lvlText w:val="%6."/>
+      <w:lvlJc w:val="right"/>
+      <w:pPr>
+        <w:ind w:left="4680" w:hanging="180"/>
+      </w:pPr>
+    </w:lvl>
+    <w:lvl w:ilvl="6" w:tplc="0409000F">
+      <w:start w:val="1"/>
+      <w:numFmt w:val="decimal"/>
+      <w:lvlText w:val="%7."/>
+      <w:lvlJc w:val="left"/>
+      <w:pPr>
+        <w:ind w:left="5400" w:hanging="360"/>
+      </w:pPr>
+    </w:lvl>
+    <w:lvl w:ilvl="7" w:tplc="04090019">
+      <w:start w:val="1"/>
+      <w:numFmt w:val="lowerLetter"/>
+      <w:lvlText w:val="%8."/>
+      <w:lvlJc w:val="left"/>
+      <w:pPr>
+        <w:ind w:left="6120" w:hanging="360"/>
+      </w:pPr>
+    </w:lvl>
+    <w:lvl w:ilvl="8" w:tplc="0409001B">
+      <w:start w:val="1"/>
+      <w:numFmt w:val="lowerRoman"/>
+      <w:lvlText w:val="%9."/>
+      <w:lvlJc w:val="right"/>
+      <w:pPr>
+        <w:ind w:left="6840" w:hanging="180"/>
+      </w:pPr>
+    </w:lvl>
+  </w:abstractNum>
+  <w:abstractNum w:abstractNumId="1">
+    <w:nsid w:val="0E446AFB"/>
+    <w:multiLevelType w:val="hybridMultilevel"/>
+    <w:tmpl w:val="A4FCD848"/>
+    <w:lvl w:ilvl="0" w:tplc="0409000F">
+      <w:start w:val="1"/>
+      <w:numFmt w:val="decimal"/>
+      <w:lvlText w:val="%1."/>
+      <w:lvlJc w:val="left"/>
+      <w:pPr>
+        <w:ind w:left="720" w:hanging="360"/>
+      </w:pPr>
+    </w:lvl>
+    <w:lvl w:ilvl="1" w:tplc="04090019">
+      <w:start w:val="1"/>
+      <w:numFmt w:val="lowerLetter"/>
+      <w:lvlText w:val="%2."/>
+      <w:lvlJc w:val="left"/>
+      <w:pPr>
+        <w:ind w:left="1440" w:hanging="360"/>
+      </w:pPr>
+    </w:lvl>
+    <w:lvl w:ilvl="2" w:tplc="0409001B">
+      <w:start w:val="1"/>
+      <w:numFmt w:val="lowerRoman"/>
+      <w:lvlText w:val="%3."/>
+      <w:lvlJc w:val="right"/>
+      <w:pPr>
+        <w:ind w:left="2160" w:hanging="180"/>
+      </w:pPr>
+    </w:lvl>
+    <w:lvl w:ilvl="3" w:tplc="0409000F">
+      <w:start w:val="1"/>
+      <w:numFmt w:val="decimal"/>
+      <w:lvlText w:val="%4."/>
+      <w:lvlJc w:val="left"/>
+      <w:pPr>
+        <w:ind w:left="2880" w:hanging="360"/>
+      </w:pPr>
+    </w:lvl>
+    <w:lvl w:ilvl="4" w:tplc="04090019">
+      <w:start w:val="1"/>
+      <w:numFmt w:val="lowerLetter"/>
+      <w:lvlText w:val="%5."/>
+      <w:lvlJc w:val="left"/>
+      <w:pPr>
+        <w:ind w:left="3600" w:hanging="360"/>
+      </w:pPr>
+    </w:lvl>
+    <w:lvl w:ilvl="5" w:tplc="0409001B">
+      <w:start w:val="1"/>
+      <w:numFmt w:val="lowerRoman"/>
+      <w:lvlText w:val="%6."/>
+      <w:lvlJc w:val="right"/>
+      <w:pPr>
+        <w:ind w:left="4320" w:hanging="180"/>
+      </w:pPr>
+    </w:lvl>
+    <w:lvl w:ilvl="6" w:tplc="0409000F">
+      <w:start w:val="1"/>
+      <w:numFmt w:val="decimal"/>
+      <w:lvlText w:val="%7."/>
+      <w:lvlJc w:val="left"/>
+      <w:pPr>
+        <w:ind w:left="5040" w:hanging="360"/>
+      </w:pPr>
+    </w:lvl>
+    <w:lvl w:ilvl="7" w:tplc="04090019">
+      <w:start w:val="1"/>
+      <w:numFmt w:val="lowerLetter"/>
+      <w:lvlText w:val="%8."/>
+      <w:lvlJc w:val="left"/>
+      <w:pPr>
+        <w:ind w:left="5760" w:hanging="360"/>
+      </w:pPr>
+    </w:lvl>
+    <w:lvl w:ilvl="8" w:tplc="0409001B">
+      <w:start w:val="1"/>
+      <w:numFmt w:val="lowerRoman"/>
+      <w:lvlText w:val="%9."/>
+      <w:lvlJc w:val="right"/>
+      <w:pPr>
+        <w:ind w:left="6480" w:hanging="180"/>
+      </w:pPr>
+    </w:lvl>
+  </w:abstractNum>
+  <w:abstractNum w:abstractNumId="2">
     <w:nsid w:val="57983559"/>
     <w:multiLevelType w:val="hybridMultilevel"/>
     <w:tmpl w:val="E6807CBE"/>
@@ -574,8 +949,214 @@
       </w:pPr>
     </w:lvl>
   </w:abstractNum>
+  <w:abstractNum w:abstractNumId="3">
+    <w:nsid w:val="599C7CBE"/>
+    <w:multiLevelType w:val="hybridMultilevel"/>
+    <w:tmpl w:val="404C3240"/>
+    <w:lvl w:ilvl="0" w:tplc="68D66CB2">
+      <w:start w:val="1"/>
+      <w:numFmt w:val="lowerLetter"/>
+      <w:lvlText w:val="%1."/>
+      <w:lvlJc w:val="left"/>
+      <w:pPr>
+        <w:ind w:left="1080" w:hanging="360"/>
+      </w:pPr>
+    </w:lvl>
+    <w:lvl w:ilvl="1" w:tplc="04090019">
+      <w:start w:val="1"/>
+      <w:numFmt w:val="lowerLetter"/>
+      <w:lvlText w:val="%2."/>
+      <w:lvlJc w:val="left"/>
+      <w:pPr>
+        <w:ind w:left="1800" w:hanging="360"/>
+      </w:pPr>
+    </w:lvl>
+    <w:lvl w:ilvl="2" w:tplc="0409001B">
+      <w:start w:val="1"/>
+      <w:numFmt w:val="lowerRoman"/>
+      <w:lvlText w:val="%3."/>
+      <w:lvlJc w:val="right"/>
+      <w:pPr>
+        <w:ind w:left="2520" w:hanging="180"/>
+      </w:pPr>
+    </w:lvl>
+    <w:lvl w:ilvl="3" w:tplc="0409000F">
+      <w:start w:val="1"/>
+      <w:numFmt w:val="decimal"/>
+      <w:lvlText w:val="%4."/>
+      <w:lvlJc w:val="left"/>
+      <w:pPr>
+        <w:ind w:left="3240" w:hanging="360"/>
+      </w:pPr>
+    </w:lvl>
+    <w:lvl w:ilvl="4" w:tplc="04090019">
+      <w:start w:val="1"/>
+      <w:numFmt w:val="lowerLetter"/>
+      <w:lvlText w:val="%5."/>
+      <w:lvlJc w:val="left"/>
+      <w:pPr>
+        <w:ind w:left="3960" w:hanging="360"/>
+      </w:pPr>
+    </w:lvl>
+    <w:lvl w:ilvl="5" w:tplc="0409001B">
+      <w:start w:val="1"/>
+      <w:numFmt w:val="lowerRoman"/>
+      <w:lvlText w:val="%6."/>
+      <w:lvlJc w:val="right"/>
+      <w:pPr>
+        <w:ind w:left="4680" w:hanging="180"/>
+      </w:pPr>
+    </w:lvl>
+    <w:lvl w:ilvl="6" w:tplc="0409000F">
+      <w:start w:val="1"/>
+      <w:numFmt w:val="decimal"/>
+      <w:lvlText w:val="%7."/>
+      <w:lvlJc w:val="left"/>
+      <w:pPr>
+        <w:ind w:left="5400" w:hanging="360"/>
+      </w:pPr>
+    </w:lvl>
+    <w:lvl w:ilvl="7" w:tplc="04090019">
+      <w:start w:val="1"/>
+      <w:numFmt w:val="lowerLetter"/>
+      <w:lvlText w:val="%8."/>
+      <w:lvlJc w:val="left"/>
+      <w:pPr>
+        <w:ind w:left="6120" w:hanging="360"/>
+      </w:pPr>
+    </w:lvl>
+    <w:lvl w:ilvl="8" w:tplc="0409001B">
+      <w:start w:val="1"/>
+      <w:numFmt w:val="lowerRoman"/>
+      <w:lvlText w:val="%9."/>
+      <w:lvlJc w:val="right"/>
+      <w:pPr>
+        <w:ind w:left="6840" w:hanging="180"/>
+      </w:pPr>
+    </w:lvl>
+  </w:abstractNum>
   <w:num w:numId="1">
+    <w:abstractNumId w:val="2"/>
+  </w:num>
+  <w:num w:numId="2">
+    <w:abstractNumId w:val="2"/>
+    <w:lvlOverride w:ilvl="0">
+      <w:startOverride w:val="1"/>
+    </w:lvlOverride>
+    <w:lvlOverride w:ilvl="1">
+      <w:startOverride w:val="1"/>
+    </w:lvlOverride>
+    <w:lvlOverride w:ilvl="2">
+      <w:startOverride w:val="1"/>
+    </w:lvlOverride>
+    <w:lvlOverride w:ilvl="3">
+      <w:startOverride w:val="1"/>
+    </w:lvlOverride>
+    <w:lvlOverride w:ilvl="4">
+      <w:startOverride w:val="1"/>
+    </w:lvlOverride>
+    <w:lvlOverride w:ilvl="5">
+      <w:startOverride w:val="1"/>
+    </w:lvlOverride>
+    <w:lvlOverride w:ilvl="6">
+      <w:startOverride w:val="1"/>
+    </w:lvlOverride>
+    <w:lvlOverride w:ilvl="7">
+      <w:startOverride w:val="1"/>
+    </w:lvlOverride>
+    <w:lvlOverride w:ilvl="8">
+      <w:startOverride w:val="1"/>
+    </w:lvlOverride>
+  </w:num>
+  <w:num w:numId="3">
+    <w:abstractNumId w:val="1"/>
+    <w:lvlOverride w:ilvl="0">
+      <w:startOverride w:val="1"/>
+    </w:lvlOverride>
+    <w:lvlOverride w:ilvl="1">
+      <w:startOverride w:val="1"/>
+    </w:lvlOverride>
+    <w:lvlOverride w:ilvl="2">
+      <w:startOverride w:val="1"/>
+    </w:lvlOverride>
+    <w:lvlOverride w:ilvl="3">
+      <w:startOverride w:val="1"/>
+    </w:lvlOverride>
+    <w:lvlOverride w:ilvl="4">
+      <w:startOverride w:val="1"/>
+    </w:lvlOverride>
+    <w:lvlOverride w:ilvl="5">
+      <w:startOverride w:val="1"/>
+    </w:lvlOverride>
+    <w:lvlOverride w:ilvl="6">
+      <w:startOverride w:val="1"/>
+    </w:lvlOverride>
+    <w:lvlOverride w:ilvl="7">
+      <w:startOverride w:val="1"/>
+    </w:lvlOverride>
+    <w:lvlOverride w:ilvl="8">
+      <w:startOverride w:val="1"/>
+    </w:lvlOverride>
+  </w:num>
+  <w:num w:numId="4">
+    <w:abstractNumId w:val="3"/>
+    <w:lvlOverride w:ilvl="0">
+      <w:startOverride w:val="1"/>
+    </w:lvlOverride>
+    <w:lvlOverride w:ilvl="1">
+      <w:startOverride w:val="1"/>
+    </w:lvlOverride>
+    <w:lvlOverride w:ilvl="2">
+      <w:startOverride w:val="1"/>
+    </w:lvlOverride>
+    <w:lvlOverride w:ilvl="3">
+      <w:startOverride w:val="1"/>
+    </w:lvlOverride>
+    <w:lvlOverride w:ilvl="4">
+      <w:startOverride w:val="1"/>
+    </w:lvlOverride>
+    <w:lvlOverride w:ilvl="5">
+      <w:startOverride w:val="1"/>
+    </w:lvlOverride>
+    <w:lvlOverride w:ilvl="6">
+      <w:startOverride w:val="1"/>
+    </w:lvlOverride>
+    <w:lvlOverride w:ilvl="7">
+      <w:startOverride w:val="1"/>
+    </w:lvlOverride>
+    <w:lvlOverride w:ilvl="8">
+      <w:startOverride w:val="1"/>
+    </w:lvlOverride>
+  </w:num>
+  <w:num w:numId="5">
     <w:abstractNumId w:val="0"/>
+    <w:lvlOverride w:ilvl="0">
+      <w:startOverride w:val="1"/>
+    </w:lvlOverride>
+    <w:lvlOverride w:ilvl="1">
+      <w:startOverride w:val="1"/>
+    </w:lvlOverride>
+    <w:lvlOverride w:ilvl="2">
+      <w:startOverride w:val="1"/>
+    </w:lvlOverride>
+    <w:lvlOverride w:ilvl="3">
+      <w:startOverride w:val="1"/>
+    </w:lvlOverride>
+    <w:lvlOverride w:ilvl="4">
+      <w:startOverride w:val="1"/>
+    </w:lvlOverride>
+    <w:lvlOverride w:ilvl="5">
+      <w:startOverride w:val="1"/>
+    </w:lvlOverride>
+    <w:lvlOverride w:ilvl="6">
+      <w:startOverride w:val="1"/>
+    </w:lvlOverride>
+    <w:lvlOverride w:ilvl="7">
+      <w:startOverride w:val="1"/>
+    </w:lvlOverride>
+    <w:lvlOverride w:ilvl="8">
+      <w:startOverride w:val="1"/>
+    </w:lvlOverride>
   </w:num>
 </w:numbering>
 </file>

</xml_diff>

<commit_message>
Minor changes in the project files based on the StyleCop suggestions + rename of the main class & solution
</commit_message>
<xml_diff>
--- a/Documentation/Documentation Balloon Pops.docx
+++ b/Documentation/Documentation Balloon Pops.docx
@@ -91,6 +91,36 @@
           <w:ilvl w:val="1"/>
           <w:numId w:val="1"/>
         </w:numPr>
+        <w:rPr>
+          <w:rFonts w:ascii="Arial" w:hAnsi="Arial" w:cs="Arial"/>
+        </w:rPr>
+      </w:pPr>
+      <w:r>
+        <w:rPr>
+          <w:rFonts w:ascii="Arial" w:hAnsi="Arial" w:cs="Arial"/>
+        </w:rPr>
+        <w:t xml:space="preserve">Renamed the </w:t>
+      </w:r>
+      <w:r>
+        <w:rPr>
+          <w:rFonts w:ascii="Arial" w:hAnsi="Arial" w:cs="Arial"/>
+        </w:rPr>
+        <w:t>solution</w:t>
+      </w:r>
+      <w:r>
+        <w:rPr>
+          <w:rFonts w:ascii="Arial" w:hAnsi="Arial" w:cs="Arial"/>
+        </w:rPr>
+        <w:t xml:space="preserve"> to BalloonPopsGame</w:t>
+      </w:r>
+    </w:p>
+    <w:p>
+      <w:pPr>
+        <w:pStyle w:val="ListParagraph"/>
+        <w:numPr>
+          <w:ilvl w:val="1"/>
+          <w:numId w:val="1"/>
+        </w:numPr>
         <w:spacing w:line="256" w:lineRule="auto"/>
         <w:rPr>
           <w:rFonts w:ascii="Arial" w:hAnsi="Arial" w:cs="Arial"/>
@@ -126,6 +156,25 @@
       <w:pPr>
         <w:pStyle w:val="ListParagraph"/>
         <w:numPr>
+          <w:ilvl w:val="1"/>
+          <w:numId w:val="1"/>
+        </w:numPr>
+        <w:spacing w:line="256" w:lineRule="auto"/>
+        <w:rPr>
+          <w:rFonts w:ascii="Arial" w:hAnsi="Arial" w:cs="Arial"/>
+        </w:rPr>
+      </w:pPr>
+      <w:r>
+        <w:rPr>
+          <w:rFonts w:ascii="Arial" w:hAnsi="Arial" w:cs="Arial"/>
+        </w:rPr>
+        <w:t>Class baloni renamed to Balloons</w:t>
+      </w:r>
+    </w:p>
+    <w:p>
+      <w:pPr>
+        <w:pStyle w:val="ListParagraph"/>
+        <w:numPr>
           <w:ilvl w:val="0"/>
           <w:numId w:val="1"/>
         </w:numPr>
@@ -240,9 +289,150 @@
       <w:pPr>
         <w:pStyle w:val="ListParagraph"/>
         <w:numPr>
+          <w:ilvl w:val="1"/>
+          <w:numId w:val="1"/>
+        </w:numPr>
+        <w:rPr>
+          <w:rFonts w:ascii="Arial" w:hAnsi="Arial" w:cs="Arial"/>
+        </w:rPr>
+      </w:pPr>
+      <w:r>
+        <w:rPr>
+          <w:rFonts w:ascii="Arial" w:hAnsi="Arial" w:cs="Arial"/>
+        </w:rPr>
+        <w:t>klasirane =&gt; rankList (in the static method Print)</w:t>
+      </w:r>
+    </w:p>
+    <w:p>
+      <w:pPr>
+        <w:pStyle w:val="ListParagraph"/>
+        <w:numPr>
+          <w:ilvl w:val="1"/>
+          <w:numId w:val="1"/>
+        </w:numPr>
+        <w:rPr>
+          <w:rFonts w:ascii="Arial" w:hAnsi="Arial" w:cs="Arial"/>
+        </w:rPr>
+      </w:pPr>
+      <w:r>
+        <w:rPr>
+          <w:rFonts w:ascii="Arial" w:hAnsi="Arial" w:cs="Arial"/>
+        </w:rPr>
+        <w:t>Skilled =&gt; skilled (in the static method SignIfSkilled)</w:t>
+      </w:r>
+    </w:p>
+    <w:p>
+      <w:pPr>
+        <w:pStyle w:val="ListParagraph"/>
+        <w:numPr>
+          <w:ilvl w:val="1"/>
+          <w:numId w:val="1"/>
+        </w:numPr>
+        <w:rPr>
+          <w:rFonts w:ascii="Arial" w:hAnsi="Arial" w:cs="Arial"/>
+        </w:rPr>
+      </w:pPr>
+      <w:r>
+        <w:rPr>
+          <w:rFonts w:ascii="Arial" w:hAnsi="Arial" w:cs="Arial"/>
+        </w:rPr>
+        <w:t>worstMovesChartPostion =&gt; worstMovesRankPosition (in the static method SignIfSkilled</w:t>
+      </w:r>
+    </w:p>
+    <w:p>
+      <w:pPr>
+        <w:pStyle w:val="ListParagraph"/>
+        <w:numPr>
           <w:ilvl w:val="0"/>
           <w:numId w:val="1"/>
         </w:numPr>
+        <w:spacing w:line="256" w:lineRule="auto"/>
+        <w:rPr>
+          <w:rFonts w:ascii="Arial" w:hAnsi="Arial" w:cs="Arial"/>
+        </w:rPr>
+      </w:pPr>
+      <w:r>
+        <w:rPr>
+          <w:rFonts w:ascii="Arial" w:hAnsi="Arial" w:cs="Arial"/>
+        </w:rPr>
+        <w:t xml:space="preserve">Renamed fileds </w:t>
+      </w:r>
+    </w:p>
+    <w:p>
+      <w:pPr>
+        <w:pStyle w:val="ListParagraph"/>
+        <w:numPr>
+          <w:ilvl w:val="1"/>
+          <w:numId w:val="1"/>
+        </w:numPr>
+        <w:spacing w:line="256" w:lineRule="auto"/>
+        <w:rPr>
+          <w:rFonts w:ascii="Arial" w:hAnsi="Arial" w:cs="Arial"/>
+        </w:rPr>
+      </w:pPr>
+      <w:r>
+        <w:rPr>
+          <w:rFonts w:ascii="Arial" w:hAnsi="Arial" w:cs="Arial"/>
+        </w:rPr>
+        <w:t>Value =&gt; value</w:t>
+      </w:r>
+      <w:r>
+        <w:rPr>
+          <w:rFonts w:ascii="Arial" w:hAnsi="Arial" w:cs="Arial"/>
+        </w:rPr>
+        <w:t xml:space="preserve"> + change in the access modifier</w:t>
+      </w:r>
+      <w:r>
+        <w:rPr>
+          <w:rFonts w:ascii="Arial" w:hAnsi="Arial" w:cs="Arial"/>
+        </w:rPr>
+        <w:t>(class RankList)</w:t>
+      </w:r>
+    </w:p>
+    <w:p>
+      <w:pPr>
+        <w:pStyle w:val="ListParagraph"/>
+        <w:numPr>
+          <w:ilvl w:val="1"/>
+          <w:numId w:val="1"/>
+        </w:numPr>
+        <w:spacing w:line="256" w:lineRule="auto"/>
+        <w:rPr>
+          <w:rFonts w:ascii="Arial" w:hAnsi="Arial" w:cs="Arial"/>
+        </w:rPr>
+      </w:pPr>
+      <w:r>
+        <w:rPr>
+          <w:rFonts w:ascii="Arial" w:hAnsi="Arial" w:cs="Arial"/>
+        </w:rPr>
+        <w:t xml:space="preserve">Name =&gt; name </w:t>
+      </w:r>
+      <w:r>
+        <w:rPr>
+          <w:rFonts w:ascii="Arial" w:hAnsi="Arial" w:cs="Arial"/>
+        </w:rPr>
+        <w:t>+ change in the access modifier</w:t>
+      </w:r>
+      <w:r>
+        <w:rPr>
+          <w:rFonts w:ascii="Arial" w:hAnsi="Arial" w:cs="Arial"/>
+        </w:rPr>
+        <w:t>(class RankList)</w:t>
+      </w:r>
+      <w:r>
+        <w:rPr>
+          <w:rFonts w:ascii="Arial" w:hAnsi="Arial" w:cs="Arial"/>
+        </w:rPr>
+        <w:t xml:space="preserve"> </w:t>
+      </w:r>
+    </w:p>
+    <w:p>
+      <w:pPr>
+        <w:pStyle w:val="ListParagraph"/>
+        <w:numPr>
+          <w:ilvl w:val="0"/>
+          <w:numId w:val="1"/>
+        </w:numPr>
         <w:rPr>
           <w:rFonts w:ascii="Arial" w:hAnsi="Arial" w:cs="Arial"/>
         </w:rPr>
@@ -433,198 +623,61 @@
           <w:rFonts w:ascii="Arial" w:hAnsi="Arial" w:cs="Arial"/>
         </w:rPr>
       </w:pPr>
+      <w:r>
+        <w:rPr>
+          <w:rFonts w:ascii="Arial" w:hAnsi="Arial" w:cs="Arial"/>
+        </w:rPr>
+        <w:t>Method gen renamed to GenerateRandomField and moved to class BalloonsField</w:t>
+      </w:r>
+    </w:p>
+    <w:p>
+      <w:pPr>
+        <w:pStyle w:val="ListParagraph"/>
+        <w:numPr>
+          <w:ilvl w:val="1"/>
+          <w:numId w:val="1"/>
+        </w:numPr>
+        <w:spacing w:line="256" w:lineRule="auto"/>
+        <w:rPr>
+          <w:rFonts w:ascii="Arial" w:hAnsi="Arial" w:cs="Arial"/>
+        </w:rPr>
+      </w:pPr>
+      <w:r>
+        <w:rPr>
+          <w:rFonts w:ascii="Arial" w:hAnsi="Arial" w:cs="Arial"/>
+        </w:rPr>
+        <w:t>Moving static method signIfSkilled from class StringExtensions into class RankList. Method renamed to SignIfSkilled</w:t>
+      </w:r>
+    </w:p>
+    <w:p>
+      <w:pPr>
+        <w:pStyle w:val="ListParagraph"/>
+        <w:numPr>
+          <w:ilvl w:val="1"/>
+          <w:numId w:val="1"/>
+        </w:numPr>
+        <w:spacing w:line="256" w:lineRule="auto"/>
+        <w:rPr>
+          <w:rFonts w:ascii="Arial" w:hAnsi="Arial" w:cs="Arial"/>
+        </w:rPr>
+      </w:pPr>
+      <w:r>
+        <w:rPr>
+          <w:rFonts w:ascii="Arial" w:hAnsi="Arial" w:cs="Arial"/>
+        </w:rPr>
+        <w:t>Moving static method sortAndPrintChartFive from baloni.cs into class RankList. Method renamed to Print</w:t>
+      </w:r>
+    </w:p>
+    <w:p>
+      <w:pPr>
+        <w:spacing w:line="256" w:lineRule="auto"/>
+        <w:ind w:left="360"/>
+        <w:rPr>
+          <w:rFonts w:ascii="Arial" w:hAnsi="Arial" w:cs="Arial"/>
+        </w:rPr>
+      </w:pPr>
       <w:bookmarkStart w:id="0" w:name="_GoBack"/>
-      <w:r>
-        <w:rPr>
-          <w:rFonts w:ascii="Arial" w:hAnsi="Arial" w:cs="Arial"/>
-        </w:rPr>
-        <w:t>Method gen renamed to GenerateRandomField and moved to class BalloonsField</w:t>
-      </w:r>
-    </w:p>
-    <w:bookmarkEnd w:id="0"/>
-    <w:p>
-      <w:pPr>
-        <w:pStyle w:val="ListParagraph"/>
-        <w:numPr>
-          <w:ilvl w:val="1"/>
-          <w:numId w:val="1"/>
-        </w:numPr>
-        <w:spacing w:line="256" w:lineRule="auto"/>
-        <w:rPr>
-          <w:rFonts w:ascii="Arial" w:hAnsi="Arial" w:cs="Arial"/>
-        </w:rPr>
-      </w:pPr>
-      <w:r>
-        <w:rPr>
-          <w:rFonts w:ascii="Arial" w:hAnsi="Arial" w:cs="Arial"/>
-        </w:rPr>
-        <w:t>Moving static method signIfSkilled from class StringExtensions into class RankList. Method renamed to SignIfSkilled</w:t>
-      </w:r>
-    </w:p>
-    <w:p>
-      <w:pPr>
-        <w:pStyle w:val="ListParagraph"/>
-        <w:numPr>
-          <w:ilvl w:val="1"/>
-          <w:numId w:val="1"/>
-        </w:numPr>
-        <w:spacing w:line="256" w:lineRule="auto"/>
-        <w:rPr>
-          <w:rFonts w:ascii="Arial" w:hAnsi="Arial" w:cs="Arial"/>
-        </w:rPr>
-      </w:pPr>
-      <w:r>
-        <w:rPr>
-          <w:rFonts w:ascii="Arial" w:hAnsi="Arial" w:cs="Arial"/>
-        </w:rPr>
-        <w:t>Moving static method sortAndPrintChartFive from baloni.cs into class RankList. Method renamed to Print</w:t>
-      </w:r>
-    </w:p>
-    <w:p>
-      <w:pPr>
-        <w:rPr>
-          <w:rFonts w:ascii="Arial" w:hAnsi="Arial" w:cs="Arial"/>
-        </w:rPr>
-      </w:pPr>
-      <w:r>
-        <w:rPr>
-          <w:rFonts w:ascii="Arial" w:hAnsi="Arial" w:cs="Arial"/>
-        </w:rPr>
-        <w:t>Class RankList</w:t>
-      </w:r>
-    </w:p>
-    <w:p>
-      <w:pPr>
-        <w:pStyle w:val="ListParagraph"/>
-        <w:numPr>
-          <w:ilvl w:val="0"/>
-          <w:numId w:val="3"/>
-        </w:numPr>
-        <w:spacing w:line="256" w:lineRule="auto"/>
-        <w:rPr>
-          <w:rFonts w:ascii="Arial" w:hAnsi="Arial" w:cs="Arial"/>
-        </w:rPr>
-      </w:pPr>
-      <w:r>
-        <w:rPr>
-          <w:rFonts w:ascii="Arial" w:hAnsi="Arial" w:cs="Arial"/>
-        </w:rPr>
-        <w:t xml:space="preserve">Renamed fileds </w:t>
-      </w:r>
-    </w:p>
-    <w:p>
-      <w:pPr>
-        <w:pStyle w:val="ListParagraph"/>
-        <w:numPr>
-          <w:ilvl w:val="0"/>
-          <w:numId w:val="4"/>
-        </w:numPr>
-        <w:spacing w:line="256" w:lineRule="auto"/>
-        <w:rPr>
-          <w:rFonts w:ascii="Arial" w:hAnsi="Arial" w:cs="Arial"/>
-        </w:rPr>
-      </w:pPr>
-      <w:r>
-        <w:rPr>
-          <w:rFonts w:ascii="Arial" w:hAnsi="Arial" w:cs="Arial"/>
-        </w:rPr>
-        <w:t>Value =&gt; value</w:t>
-      </w:r>
-    </w:p>
-    <w:p>
-      <w:pPr>
-        <w:pStyle w:val="ListParagraph"/>
-        <w:numPr>
-          <w:ilvl w:val="0"/>
-          <w:numId w:val="4"/>
-        </w:numPr>
-        <w:spacing w:line="256" w:lineRule="auto"/>
-        <w:rPr>
-          <w:rFonts w:ascii="Arial" w:hAnsi="Arial" w:cs="Arial"/>
-        </w:rPr>
-      </w:pPr>
-      <w:r>
-        <w:rPr>
-          <w:rFonts w:ascii="Arial" w:hAnsi="Arial" w:cs="Arial"/>
-        </w:rPr>
-        <w:t>Name =&gt; name</w:t>
-      </w:r>
-    </w:p>
-    <w:p>
-      <w:pPr>
-        <w:pStyle w:val="ListParagraph"/>
-        <w:numPr>
-          <w:ilvl w:val="0"/>
-          <w:numId w:val="3"/>
-        </w:numPr>
-        <w:spacing w:line="256" w:lineRule="auto"/>
-        <w:rPr>
-          <w:rFonts w:ascii="Arial" w:hAnsi="Arial" w:cs="Arial"/>
-        </w:rPr>
-      </w:pPr>
-      <w:r>
-        <w:rPr>
-          <w:rFonts w:ascii="Arial" w:hAnsi="Arial" w:cs="Arial"/>
-        </w:rPr>
-        <w:t>Renamed variables</w:t>
-      </w:r>
-    </w:p>
-    <w:p>
-      <w:pPr>
-        <w:pStyle w:val="ListParagraph"/>
-        <w:numPr>
-          <w:ilvl w:val="0"/>
-          <w:numId w:val="5"/>
-        </w:numPr>
-        <w:spacing w:line="256" w:lineRule="auto"/>
-        <w:rPr>
-          <w:rFonts w:ascii="Arial" w:hAnsi="Arial" w:cs="Arial"/>
-        </w:rPr>
-      </w:pPr>
-      <w:r>
-        <w:rPr>
-          <w:rFonts w:ascii="Arial" w:hAnsi="Arial" w:cs="Arial"/>
-        </w:rPr>
-        <w:t>klasirane =&gt; rankList (in the static method Print)</w:t>
-      </w:r>
-    </w:p>
-    <w:p>
-      <w:pPr>
-        <w:pStyle w:val="ListParagraph"/>
-        <w:numPr>
-          <w:ilvl w:val="0"/>
-          <w:numId w:val="5"/>
-        </w:numPr>
-        <w:spacing w:line="256" w:lineRule="auto"/>
-        <w:rPr>
-          <w:rFonts w:ascii="Arial" w:hAnsi="Arial" w:cs="Arial"/>
-        </w:rPr>
-      </w:pPr>
-      <w:r>
-        <w:rPr>
-          <w:rFonts w:ascii="Arial" w:hAnsi="Arial" w:cs="Arial"/>
-        </w:rPr>
-        <w:t>Skilled =&gt; skilled (in the static method SignIfSkilled)</w:t>
-      </w:r>
-    </w:p>
-    <w:p>
-      <w:pPr>
-        <w:pStyle w:val="ListParagraph"/>
-        <w:numPr>
-          <w:ilvl w:val="0"/>
-          <w:numId w:val="5"/>
-        </w:numPr>
-        <w:spacing w:line="256" w:lineRule="auto"/>
-        <w:rPr>
-          <w:rFonts w:ascii="Arial" w:hAnsi="Arial" w:cs="Arial"/>
-        </w:rPr>
-      </w:pPr>
-      <w:r>
-        <w:rPr>
-          <w:rFonts w:ascii="Arial" w:hAnsi="Arial" w:cs="Arial"/>
-        </w:rPr>
-        <w:t>worstMovesChartPostion =&gt; worstMovesRankPosition (in the static method SignIfSkilled</w:t>
-      </w:r>
+      <w:bookmarkEnd w:id="0"/>
     </w:p>
     <w:sectPr>
       <w:pgSz w:w="12240" w:h="15840"/>

</xml_diff>

<commit_message>
Added documentation for the extracted class BalloonPopper
</commit_message>
<xml_diff>
--- a/Documentation/Documentation Balloon Pops.docx
+++ b/Documentation/Documentation Balloon Pops.docx
@@ -99,19 +99,7 @@
         <w:rPr>
           <w:rFonts w:ascii="Arial" w:hAnsi="Arial" w:cs="Arial"/>
         </w:rPr>
-        <w:t xml:space="preserve">Renamed the </w:t>
-      </w:r>
-      <w:r>
-        <w:rPr>
-          <w:rFonts w:ascii="Arial" w:hAnsi="Arial" w:cs="Arial"/>
-        </w:rPr>
-        <w:t>solution</w:t>
-      </w:r>
-      <w:r>
-        <w:rPr>
-          <w:rFonts w:ascii="Arial" w:hAnsi="Arial" w:cs="Arial"/>
-        </w:rPr>
-        <w:t xml:space="preserve"> to BalloonPopsGame</w:t>
+        <w:t>Renamed the solution to BalloonPopsGame</w:t>
       </w:r>
     </w:p>
     <w:p>
@@ -258,7 +246,21 @@
         <w:rPr>
           <w:rFonts w:ascii="Arial" w:hAnsi="Arial" w:cs="Arial"/>
         </w:rPr>
-        <w:t>method change =&gt; isBalloonPopped</w:t>
+        <w:t xml:space="preserve">method change =&gt; </w:t>
+      </w:r>
+      <w:r>
+        <w:rPr>
+          <w:rFonts w:ascii="Arial" w:hAnsi="Arial" w:cs="Arial"/>
+        </w:rPr>
+        <w:t>I</w:t>
+      </w:r>
+      <w:bookmarkStart w:id="0" w:name="_GoBack"/>
+      <w:bookmarkEnd w:id="0"/>
+      <w:r>
+        <w:rPr>
+          <w:rFonts w:ascii="Arial" w:hAnsi="Arial" w:cs="Arial"/>
+        </w:rPr>
+        <w:t>sBalloonPopped</w:t>
       </w:r>
     </w:p>
     <w:p>
@@ -374,13 +376,7 @@
         <w:rPr>
           <w:rFonts w:ascii="Arial" w:hAnsi="Arial" w:cs="Arial"/>
         </w:rPr>
-        <w:t>Value =&gt; value</w:t>
-      </w:r>
-      <w:r>
-        <w:rPr>
-          <w:rFonts w:ascii="Arial" w:hAnsi="Arial" w:cs="Arial"/>
-        </w:rPr>
-        <w:t xml:space="preserve"> + change in the access modifier</w:t>
+        <w:t>Value =&gt; value + change in the access modifier</w:t>
       </w:r>
       <w:r>
         <w:rPr>
@@ -405,13 +401,7 @@
         <w:rPr>
           <w:rFonts w:ascii="Arial" w:hAnsi="Arial" w:cs="Arial"/>
         </w:rPr>
-        <w:t xml:space="preserve">Name =&gt; name </w:t>
-      </w:r>
-      <w:r>
-        <w:rPr>
-          <w:rFonts w:ascii="Arial" w:hAnsi="Arial" w:cs="Arial"/>
-        </w:rPr>
-        <w:t>+ change in the access modifier</w:t>
+        <w:t>Name =&gt; name + change in the access modifier</w:t>
       </w:r>
       <w:r>
         <w:rPr>
@@ -484,6 +474,24 @@
       <w:pPr>
         <w:pStyle w:val="ListParagraph"/>
         <w:numPr>
+          <w:ilvl w:val="1"/>
+          <w:numId w:val="1"/>
+        </w:numPr>
+        <w:rPr>
+          <w:rFonts w:ascii="Arial" w:hAnsi="Arial" w:cs="Arial"/>
+        </w:rPr>
+      </w:pPr>
+      <w:r>
+        <w:rPr>
+          <w:rFonts w:ascii="Arial" w:hAnsi="Arial" w:cs="Arial"/>
+        </w:rPr>
+        <w:t>Class BalloonPopper extracted</w:t>
+      </w:r>
+    </w:p>
+    <w:p>
+      <w:pPr>
+        <w:pStyle w:val="ListParagraph"/>
+        <w:numPr>
           <w:ilvl w:val="0"/>
           <w:numId w:val="1"/>
         </w:numPr>
@@ -665,7 +673,92 @@
         <w:rPr>
           <w:rFonts w:ascii="Arial" w:hAnsi="Arial" w:cs="Arial"/>
         </w:rPr>
-        <w:t>Moving static method sortAndPrintChartFive from baloni.cs into class RankList. Method renamed to Print</w:t>
+        <w:t xml:space="preserve">Moving static method sortAndPrintChartFive from baloni.cs </w:t>
+      </w:r>
+      <w:r>
+        <w:rPr>
+          <w:rFonts w:ascii="Arial" w:hAnsi="Arial" w:cs="Arial"/>
+        </w:rPr>
+        <w:t>to</w:t>
+      </w:r>
+      <w:r>
+        <w:rPr>
+          <w:rFonts w:ascii="Arial" w:hAnsi="Arial" w:cs="Arial"/>
+        </w:rPr>
+        <w:t xml:space="preserve"> class RankList. Method renamed to Print</w:t>
+      </w:r>
+    </w:p>
+    <w:p>
+      <w:pPr>
+        <w:pStyle w:val="ListParagraph"/>
+        <w:numPr>
+          <w:ilvl w:val="1"/>
+          <w:numId w:val="1"/>
+        </w:numPr>
+        <w:spacing w:line="256" w:lineRule="auto"/>
+        <w:rPr>
+          <w:rFonts w:ascii="Arial" w:hAnsi="Arial" w:cs="Arial"/>
+        </w:rPr>
+      </w:pPr>
+      <w:r>
+        <w:rPr>
+          <w:rFonts w:ascii="Arial" w:hAnsi="Arial" w:cs="Arial"/>
+        </w:rPr>
+        <w:t xml:space="preserve">Moving methods </w:t>
+      </w:r>
+      <w:r>
+        <w:rPr>
+          <w:rFonts w:ascii="Arial" w:hAnsi="Arial" w:cs="Arial"/>
+        </w:rPr>
+        <w:t>checkUp, checkDown, checkLeft, checkRight</w:t>
+      </w:r>
+      <w:r>
+        <w:rPr>
+          <w:rFonts w:ascii="Arial" w:hAnsi="Arial" w:cs="Arial"/>
+        </w:rPr>
+        <w:t xml:space="preserve">, </w:t>
+      </w:r>
+      <w:r>
+        <w:rPr>
+          <w:rFonts w:ascii="Arial" w:hAnsi="Arial" w:cs="Arial"/>
+        </w:rPr>
+        <w:t>IsBalloonPopped</w:t>
+      </w:r>
+      <w:r>
+        <w:rPr>
+          <w:rFonts w:ascii="Arial" w:hAnsi="Arial" w:cs="Arial"/>
+        </w:rPr>
+        <w:t>, popBalloons</w:t>
+      </w:r>
+      <w:r>
+        <w:rPr>
+          <w:rFonts w:ascii="Arial" w:hAnsi="Arial" w:cs="Arial"/>
+        </w:rPr>
+        <w:t xml:space="preserve"> to class BalloonPopper. </w:t>
+      </w:r>
+      <w:r>
+        <w:rPr>
+          <w:rFonts w:ascii="Arial" w:hAnsi="Arial" w:cs="Arial"/>
+        </w:rPr>
+        <w:t>Capitalized the first letter of the methods names</w:t>
+      </w:r>
+      <w:r>
+        <w:rPr>
+          <w:rFonts w:ascii="Arial" w:hAnsi="Arial" w:cs="Arial"/>
+        </w:rPr>
+        <w:t xml:space="preserve">. The access modifier of methods </w:t>
+      </w:r>
+      <w:r>
+        <w:rPr>
+          <w:rFonts w:ascii="Arial" w:hAnsi="Arial" w:cs="Arial"/>
+        </w:rPr>
+        <w:t>checkUp, checkDown, checkLeft, checkRight</w:t>
+      </w:r>
+      <w:r>
+        <w:rPr>
+          <w:rFonts w:ascii="Arial" w:hAnsi="Arial" w:cs="Arial"/>
+        </w:rPr>
+        <w:t xml:space="preserve"> changed to private</w:t>
       </w:r>
     </w:p>
     <w:p>
@@ -676,8 +769,6 @@
           <w:rFonts w:ascii="Arial" w:hAnsi="Arial" w:cs="Arial"/>
         </w:rPr>
       </w:pPr>
-      <w:bookmarkStart w:id="0" w:name="_GoBack"/>
-      <w:bookmarkEnd w:id="0"/>
     </w:p>
     <w:sectPr>
       <w:pgSz w:w="12240" w:h="15840"/>

</xml_diff>

<commit_message>
some methods moved to class BalloonsField, matrix in main methodreplaced with an instance of BalloonsFIeld
</commit_message>
<xml_diff>
--- a/Documentation/Documentation Balloon Pops.docx
+++ b/Documentation/Documentation Balloon Pops.docx
@@ -47,6 +47,8 @@
           <w:rFonts w:ascii="Arial" w:hAnsi="Arial" w:cs="Arial"/>
         </w:rPr>
       </w:pPr>
+      <w:bookmarkStart w:id="0" w:name="_GoBack"/>
+      <w:bookmarkEnd w:id="0"/>
     </w:p>
     <w:p>
       <w:pPr>
@@ -99,19 +101,7 @@
         <w:rPr>
           <w:rFonts w:ascii="Arial" w:hAnsi="Arial" w:cs="Arial"/>
         </w:rPr>
-        <w:t xml:space="preserve">Renamed the </w:t>
-      </w:r>
-      <w:r>
-        <w:rPr>
-          <w:rFonts w:ascii="Arial" w:hAnsi="Arial" w:cs="Arial"/>
-        </w:rPr>
-        <w:t>solution</w:t>
-      </w:r>
-      <w:r>
-        <w:rPr>
-          <w:rFonts w:ascii="Arial" w:hAnsi="Arial" w:cs="Arial"/>
-        </w:rPr>
-        <w:t xml:space="preserve"> to BalloonPopsGame</w:t>
+        <w:t>Renamed the solution to BalloonPopsGame</w:t>
       </w:r>
     </w:p>
     <w:p>
@@ -374,13 +364,7 @@
         <w:rPr>
           <w:rFonts w:ascii="Arial" w:hAnsi="Arial" w:cs="Arial"/>
         </w:rPr>
-        <w:t>Value =&gt; value</w:t>
-      </w:r>
-      <w:r>
-        <w:rPr>
-          <w:rFonts w:ascii="Arial" w:hAnsi="Arial" w:cs="Arial"/>
-        </w:rPr>
-        <w:t xml:space="preserve"> + change in the access modifier</w:t>
+        <w:t>Value =&gt; value + change in the access modifier</w:t>
       </w:r>
       <w:r>
         <w:rPr>
@@ -405,13 +389,7 @@
         <w:rPr>
           <w:rFonts w:ascii="Arial" w:hAnsi="Arial" w:cs="Arial"/>
         </w:rPr>
-        <w:t xml:space="preserve">Name =&gt; name </w:t>
-      </w:r>
-      <w:r>
-        <w:rPr>
-          <w:rFonts w:ascii="Arial" w:hAnsi="Arial" w:cs="Arial"/>
-        </w:rPr>
-        <w:t>+ change in the access modifier</w:t>
+        <w:t>Name =&gt; name + change in the access modifier</w:t>
       </w:r>
       <w:r>
         <w:rPr>
@@ -598,6 +576,42 @@
       <w:pPr>
         <w:pStyle w:val="ListParagraph"/>
         <w:numPr>
+          <w:ilvl w:val="1"/>
+          <w:numId w:val="1"/>
+        </w:numPr>
+        <w:rPr>
+          <w:rFonts w:ascii="Arial" w:hAnsi="Arial" w:cs="Arial"/>
+        </w:rPr>
+      </w:pPr>
+      <w:r>
+        <w:rPr>
+          <w:rFonts w:ascii="Arial" w:hAnsi="Arial" w:cs="Arial"/>
+        </w:rPr>
+        <w:t>indexer for BalloonsField implemented</w:t>
+      </w:r>
+    </w:p>
+    <w:p>
+      <w:pPr>
+        <w:pStyle w:val="ListParagraph"/>
+        <w:numPr>
+          <w:ilvl w:val="1"/>
+          <w:numId w:val="1"/>
+        </w:numPr>
+        <w:rPr>
+          <w:rFonts w:ascii="Arial" w:hAnsi="Arial" w:cs="Arial"/>
+        </w:rPr>
+      </w:pPr>
+      <w:r>
+        <w:rPr>
+          <w:rFonts w:ascii="Arial" w:hAnsi="Arial" w:cs="Arial"/>
+        </w:rPr>
+        <w:t>DrawMatrix renamed to Draw()</w:t>
+      </w:r>
+    </w:p>
+    <w:p>
+      <w:pPr>
+        <w:pStyle w:val="ListParagraph"/>
+        <w:numPr>
           <w:ilvl w:val="0"/>
           <w:numId w:val="1"/>
         </w:numPr>
@@ -667,6 +681,131 @@
         </w:rPr>
         <w:t>Moving static method sortAndPrintChartFive from baloni.cs into class RankList. Method renamed to Print</w:t>
       </w:r>
+    </w:p>
+    <w:p>
+      <w:pPr>
+        <w:pStyle w:val="ListParagraph"/>
+        <w:numPr>
+          <w:ilvl w:val="1"/>
+          <w:numId w:val="1"/>
+        </w:numPr>
+        <w:spacing w:line="256" w:lineRule="auto"/>
+        <w:rPr>
+          <w:rFonts w:ascii="Arial" w:hAnsi="Arial" w:cs="Arial"/>
+        </w:rPr>
+      </w:pPr>
+      <w:r>
+        <w:rPr>
+          <w:rFonts w:ascii="Arial" w:hAnsi="Arial" w:cs="Arial"/>
+        </w:rPr>
+        <w:t>DrawMatrix moved to class BalloonsField</w:t>
+      </w:r>
+    </w:p>
+    <w:p>
+      <w:pPr>
+        <w:pStyle w:val="ListParagraph"/>
+        <w:numPr>
+          <w:ilvl w:val="1"/>
+          <w:numId w:val="1"/>
+        </w:numPr>
+        <w:spacing w:line="256" w:lineRule="auto"/>
+        <w:rPr>
+          <w:rFonts w:ascii="Arial" w:hAnsi="Arial" w:cs="Arial"/>
+        </w:rPr>
+      </w:pPr>
+      <w:r>
+        <w:rPr>
+          <w:rFonts w:ascii="Arial" w:hAnsi="Arial" w:cs="Arial"/>
+        </w:rPr>
+        <w:t>GenerateRandomField</w:t>
+      </w:r>
+      <w:r>
+        <w:rPr>
+          <w:rFonts w:ascii="Arial" w:hAnsi="Arial" w:cs="Arial"/>
+        </w:rPr>
+        <w:t xml:space="preserve"> </w:t>
+      </w:r>
+      <w:r>
+        <w:rPr>
+          <w:rFonts w:ascii="Arial" w:hAnsi="Arial" w:cs="Arial"/>
+        </w:rPr>
+        <w:t>moved to class BalloonsField</w:t>
+      </w:r>
+    </w:p>
+    <w:p>
+      <w:pPr>
+        <w:numPr>
+          <w:ilvl w:val="1"/>
+          <w:numId w:val="1"/>
+        </w:numPr>
+        <w:spacing w:line="256" w:lineRule="auto"/>
+        <w:contextualSpacing/>
+        <w:rPr>
+          <w:rFonts w:ascii="Arial" w:eastAsia="Times New Roman" w:hAnsi="Arial" w:cs="Arial"/>
+        </w:rPr>
+      </w:pPr>
+      <w:r>
+        <w:rPr>
+          <w:rFonts w:ascii="Arial" w:eastAsia="Times New Roman" w:hAnsi="Arial" w:cs="Arial"/>
+        </w:rPr>
+        <w:t>isWinner</w:t>
+      </w:r>
+      <w:r>
+        <w:rPr>
+          <w:rFonts w:ascii="Arial" w:eastAsia="Times New Roman" w:hAnsi="Arial" w:cs="Arial"/>
+        </w:rPr>
+        <w:t xml:space="preserve"> </w:t>
+      </w:r>
+      <w:r>
+        <w:rPr>
+          <w:rFonts w:ascii="Arial" w:eastAsia="Times New Roman" w:hAnsi="Arial" w:cs="Arial"/>
+        </w:rPr>
+        <w:t>moved to class BalloonsField</w:t>
+      </w:r>
+    </w:p>
+    <w:p>
+      <w:pPr>
+        <w:numPr>
+          <w:ilvl w:val="1"/>
+          <w:numId w:val="1"/>
+        </w:numPr>
+        <w:spacing w:line="256" w:lineRule="auto"/>
+        <w:contextualSpacing/>
+        <w:rPr>
+          <w:rFonts w:ascii="Arial" w:eastAsia="Times New Roman" w:hAnsi="Arial" w:cs="Arial"/>
+        </w:rPr>
+      </w:pPr>
+      <w:r>
+        <w:rPr>
+          <w:rFonts w:ascii="Arial" w:eastAsia="Times New Roman" w:hAnsi="Arial" w:cs="Arial"/>
+        </w:rPr>
+        <w:t>NormalizeBalloonField</w:t>
+      </w:r>
+      <w:r>
+        <w:rPr>
+          <w:rFonts w:ascii="Arial" w:eastAsia="Times New Roman" w:hAnsi="Arial" w:cs="Arial"/>
+        </w:rPr>
+        <w:t xml:space="preserve"> </w:t>
+      </w:r>
+      <w:r>
+        <w:rPr>
+          <w:rFonts w:ascii="Arial" w:eastAsia="Times New Roman" w:hAnsi="Arial" w:cs="Arial"/>
+        </w:rPr>
+        <w:t>moved to class BalloonsField</w:t>
+      </w:r>
+    </w:p>
+    <w:p>
+      <w:pPr>
+        <w:pStyle w:val="ListParagraph"/>
+        <w:numPr>
+          <w:ilvl w:val="1"/>
+          <w:numId w:val="1"/>
+        </w:numPr>
+        <w:spacing w:line="256" w:lineRule="auto"/>
+        <w:rPr>
+          <w:rFonts w:ascii="Arial" w:hAnsi="Arial" w:cs="Arial"/>
+        </w:rPr>
+      </w:pPr>
     </w:p>
     <w:p>
       <w:pPr>
@@ -676,8 +815,6 @@
           <w:rFonts w:ascii="Arial" w:hAnsi="Arial" w:cs="Arial"/>
         </w:rPr>
       </w:pPr>
-      <w:bookmarkStart w:id="0" w:name="_GoBack"/>
-      <w:bookmarkEnd w:id="0"/>
     </w:p>
     <w:sectPr>
       <w:pgSz w:w="12240" w:h="15840"/>

</xml_diff>

<commit_message>
Added supporting documentation for the optimized methods Draw & CheckUp/Down/Right/Left
</commit_message>
<xml_diff>
--- a/Documentation/Documentation Balloon Pops.docx
+++ b/Documentation/Documentation Balloon Pops.docx
@@ -47,774 +47,821 @@
           <w:rFonts w:ascii="Arial" w:hAnsi="Arial" w:cs="Arial"/>
         </w:rPr>
       </w:pPr>
+    </w:p>
+    <w:p>
+      <w:pPr>
+        <w:pStyle w:val="ListParagraph"/>
+        <w:numPr>
+          <w:ilvl w:val="0"/>
+          <w:numId w:val="1"/>
+        </w:numPr>
+        <w:rPr>
+          <w:rFonts w:ascii="Arial" w:hAnsi="Arial" w:cs="Arial"/>
+        </w:rPr>
+      </w:pPr>
+      <w:r>
+        <w:rPr>
+          <w:rFonts w:ascii="Arial" w:hAnsi="Arial" w:cs="Arial"/>
+        </w:rPr>
+        <w:t>Redesigned the project structure</w:t>
+      </w:r>
+    </w:p>
+    <w:p>
+      <w:pPr>
+        <w:pStyle w:val="ListParagraph"/>
+        <w:numPr>
+          <w:ilvl w:val="1"/>
+          <w:numId w:val="1"/>
+        </w:numPr>
+        <w:rPr>
+          <w:rFonts w:ascii="Arial" w:hAnsi="Arial" w:cs="Arial"/>
+        </w:rPr>
+      </w:pPr>
+      <w:r>
+        <w:rPr>
+          <w:rFonts w:ascii="Arial" w:hAnsi="Arial" w:cs="Arial"/>
+        </w:rPr>
+        <w:t>Renamed the namespace to BalloonPopsGame</w:t>
+      </w:r>
+    </w:p>
+    <w:p>
+      <w:pPr>
+        <w:pStyle w:val="ListParagraph"/>
+        <w:numPr>
+          <w:ilvl w:val="1"/>
+          <w:numId w:val="1"/>
+        </w:numPr>
+        <w:rPr>
+          <w:rFonts w:ascii="Arial" w:hAnsi="Arial" w:cs="Arial"/>
+        </w:rPr>
+      </w:pPr>
+      <w:r>
+        <w:rPr>
+          <w:rFonts w:ascii="Arial" w:hAnsi="Arial" w:cs="Arial"/>
+        </w:rPr>
+        <w:t>Renamed the solution to BalloonPopsGame</w:t>
+      </w:r>
+    </w:p>
+    <w:p>
+      <w:pPr>
+        <w:pStyle w:val="ListParagraph"/>
+        <w:numPr>
+          <w:ilvl w:val="1"/>
+          <w:numId w:val="1"/>
+        </w:numPr>
+        <w:spacing w:line="256" w:lineRule="auto"/>
+        <w:rPr>
+          <w:rFonts w:ascii="Arial" w:hAnsi="Arial" w:cs="Arial"/>
+        </w:rPr>
+      </w:pPr>
+      <w:r>
+        <w:rPr>
+          <w:rFonts w:ascii="Arial" w:hAnsi="Arial" w:cs="Arial"/>
+        </w:rPr>
+        <w:t>Class klasacia renamed to RankList</w:t>
+      </w:r>
+    </w:p>
+    <w:p>
+      <w:pPr>
+        <w:pStyle w:val="ListParagraph"/>
+        <w:numPr>
+          <w:ilvl w:val="1"/>
+          <w:numId w:val="1"/>
+        </w:numPr>
+        <w:spacing w:line="256" w:lineRule="auto"/>
+        <w:rPr>
+          <w:rFonts w:ascii="Arial" w:hAnsi="Arial" w:cs="Arial"/>
+        </w:rPr>
+      </w:pPr>
+      <w:r>
+        <w:rPr>
+          <w:rFonts w:ascii="Arial" w:hAnsi="Arial" w:cs="Arial"/>
+        </w:rPr>
+        <w:t>Class StringExtensions deleted</w:t>
+      </w:r>
+    </w:p>
+    <w:p>
+      <w:pPr>
+        <w:pStyle w:val="ListParagraph"/>
+        <w:numPr>
+          <w:ilvl w:val="1"/>
+          <w:numId w:val="1"/>
+        </w:numPr>
+        <w:spacing w:line="256" w:lineRule="auto"/>
+        <w:rPr>
+          <w:rFonts w:ascii="Arial" w:hAnsi="Arial" w:cs="Arial"/>
+        </w:rPr>
+      </w:pPr>
+      <w:r>
+        <w:rPr>
+          <w:rFonts w:ascii="Arial" w:hAnsi="Arial" w:cs="Arial"/>
+        </w:rPr>
+        <w:t>Class baloni renamed to Balloons</w:t>
+      </w:r>
+    </w:p>
+    <w:p>
+      <w:pPr>
+        <w:pStyle w:val="ListParagraph"/>
+        <w:numPr>
+          <w:ilvl w:val="0"/>
+          <w:numId w:val="1"/>
+        </w:numPr>
+        <w:rPr>
+          <w:rFonts w:ascii="Arial" w:hAnsi="Arial" w:cs="Arial"/>
+        </w:rPr>
+      </w:pPr>
+      <w:r>
+        <w:rPr>
+          <w:rFonts w:ascii="Arial" w:hAnsi="Arial" w:cs="Arial"/>
+        </w:rPr>
+        <w:t>Renamed variables</w:t>
+      </w:r>
+    </w:p>
+    <w:p>
+      <w:pPr>
+        <w:pStyle w:val="ListParagraph"/>
+        <w:numPr>
+          <w:ilvl w:val="1"/>
+          <w:numId w:val="1"/>
+        </w:numPr>
+        <w:rPr>
+          <w:rFonts w:ascii="Arial" w:hAnsi="Arial" w:cs="Arial"/>
+        </w:rPr>
+      </w:pPr>
+      <w:r>
+        <w:rPr>
+          <w:rFonts w:ascii="Arial" w:hAnsi="Arial" w:cs="Arial"/>
+        </w:rPr>
+        <w:t>temp =&gt; userInput</w:t>
+      </w:r>
+    </w:p>
+    <w:p>
+      <w:pPr>
+        <w:pStyle w:val="ListParagraph"/>
+        <w:numPr>
+          <w:ilvl w:val="1"/>
+          <w:numId w:val="1"/>
+        </w:numPr>
+        <w:rPr>
+          <w:rFonts w:ascii="Arial" w:hAnsi="Arial" w:cs="Arial"/>
+        </w:rPr>
+      </w:pPr>
+      <w:r>
+        <w:rPr>
+          <w:rFonts w:ascii="Arial" w:hAnsi="Arial" w:cs="Arial"/>
+        </w:rPr>
+        <w:t>matrixToModify =&gt; matrix in the change method</w:t>
+      </w:r>
+    </w:p>
+    <w:p>
+      <w:pPr>
+        <w:pStyle w:val="ListParagraph"/>
+        <w:numPr>
+          <w:ilvl w:val="1"/>
+          <w:numId w:val="1"/>
+        </w:numPr>
+        <w:rPr>
+          <w:rFonts w:ascii="Arial" w:hAnsi="Arial" w:cs="Arial"/>
+        </w:rPr>
+      </w:pPr>
+      <w:r>
+        <w:rPr>
+          <w:rFonts w:ascii="Arial" w:hAnsi="Arial" w:cs="Arial"/>
+        </w:rPr>
+        <w:t>rowAtm and colAtm =&gt; row, col in the change method</w:t>
+      </w:r>
+    </w:p>
+    <w:p>
+      <w:pPr>
+        <w:pStyle w:val="ListParagraph"/>
+        <w:numPr>
+          <w:ilvl w:val="1"/>
+          <w:numId w:val="1"/>
+        </w:numPr>
+        <w:rPr>
+          <w:rFonts w:ascii="Arial" w:hAnsi="Arial" w:cs="Arial"/>
+        </w:rPr>
+      </w:pPr>
+      <w:r>
+        <w:rPr>
+          <w:rFonts w:ascii="Arial" w:hAnsi="Arial" w:cs="Arial"/>
+        </w:rPr>
+        <w:t>klasirane =&gt; rankList (in the static method Print)</w:t>
+      </w:r>
+    </w:p>
+    <w:p>
+      <w:pPr>
+        <w:pStyle w:val="ListParagraph"/>
+        <w:numPr>
+          <w:ilvl w:val="1"/>
+          <w:numId w:val="1"/>
+        </w:numPr>
+        <w:rPr>
+          <w:rFonts w:ascii="Arial" w:hAnsi="Arial" w:cs="Arial"/>
+        </w:rPr>
+      </w:pPr>
+      <w:r>
+        <w:rPr>
+          <w:rFonts w:ascii="Arial" w:hAnsi="Arial" w:cs="Arial"/>
+        </w:rPr>
+        <w:t>Skilled =&gt; skilled (in the static method SignIfSkilled)</w:t>
+      </w:r>
+    </w:p>
+    <w:p>
+      <w:pPr>
+        <w:pStyle w:val="ListParagraph"/>
+        <w:numPr>
+          <w:ilvl w:val="1"/>
+          <w:numId w:val="1"/>
+        </w:numPr>
+        <w:rPr>
+          <w:rFonts w:ascii="Arial" w:hAnsi="Arial" w:cs="Arial"/>
+        </w:rPr>
+      </w:pPr>
+      <w:r>
+        <w:rPr>
+          <w:rFonts w:ascii="Arial" w:hAnsi="Arial" w:cs="Arial"/>
+        </w:rPr>
+        <w:t>worstMovesChartPostion =&gt; worstMovesRankPosition (in the static method SignIfSkilled</w:t>
+      </w:r>
+    </w:p>
+    <w:p>
+      <w:pPr>
+        <w:pStyle w:val="ListParagraph"/>
+        <w:numPr>
+          <w:ilvl w:val="1"/>
+          <w:numId w:val="1"/>
+        </w:numPr>
+        <w:rPr>
+          <w:rFonts w:ascii="Arial" w:hAnsi="Arial" w:cs="Arial"/>
+        </w:rPr>
+      </w:pPr>
+      <w:r>
+        <w:rPr>
+          <w:rFonts w:ascii="Arial" w:hAnsi="Arial" w:cs="Arial"/>
+        </w:rPr>
+        <w:t>Method change =&gt; IsBalloonPopped</w:t>
+      </w:r>
+    </w:p>
+    <w:p>
+      <w:pPr>
+        <w:pStyle w:val="ListParagraph"/>
+        <w:numPr>
+          <w:ilvl w:val="1"/>
+          <w:numId w:val="1"/>
+        </w:numPr>
+        <w:rPr>
+          <w:rFonts w:ascii="Arial" w:hAnsi="Arial" w:cs="Arial"/>
+        </w:rPr>
+      </w:pPr>
+      <w:r>
+        <w:rPr>
+          <w:rFonts w:ascii="Arial" w:hAnsi="Arial" w:cs="Arial"/>
+        </w:rPr>
+        <w:t>Method doit =&gt;</w:t>
+      </w:r>
+      <w:r>
+        <w:rPr>
+          <w:rFonts w:ascii="Arial" w:hAnsi="Arial" w:cs="Arial"/>
+        </w:rPr>
+        <w:t>NormalizeBalloonField</w:t>
+      </w:r>
+    </w:p>
+    <w:p>
+      <w:pPr>
+        <w:pStyle w:val="ListParagraph"/>
+        <w:numPr>
+          <w:ilvl w:val="0"/>
+          <w:numId w:val="1"/>
+        </w:numPr>
+        <w:spacing w:line="256" w:lineRule="auto"/>
+        <w:rPr>
+          <w:rFonts w:ascii="Arial" w:hAnsi="Arial" w:cs="Arial"/>
+        </w:rPr>
+      </w:pPr>
+      <w:r>
+        <w:rPr>
+          <w:rFonts w:ascii="Arial" w:hAnsi="Arial" w:cs="Arial"/>
+        </w:rPr>
+        <w:t xml:space="preserve">Renamed fileds </w:t>
+      </w:r>
+    </w:p>
+    <w:p>
+      <w:pPr>
+        <w:pStyle w:val="ListParagraph"/>
+        <w:numPr>
+          <w:ilvl w:val="1"/>
+          <w:numId w:val="1"/>
+        </w:numPr>
+        <w:spacing w:line="256" w:lineRule="auto"/>
+        <w:rPr>
+          <w:rFonts w:ascii="Arial" w:hAnsi="Arial" w:cs="Arial"/>
+        </w:rPr>
+      </w:pPr>
+      <w:r>
+        <w:rPr>
+          <w:rFonts w:ascii="Arial" w:hAnsi="Arial" w:cs="Arial"/>
+        </w:rPr>
+        <w:t>Value =&gt; value + change in the access modifier(class RankList)</w:t>
+      </w:r>
+    </w:p>
+    <w:p>
+      <w:pPr>
+        <w:pStyle w:val="ListParagraph"/>
+        <w:numPr>
+          <w:ilvl w:val="1"/>
+          <w:numId w:val="1"/>
+        </w:numPr>
+        <w:spacing w:line="256" w:lineRule="auto"/>
+        <w:rPr>
+          <w:rFonts w:ascii="Arial" w:hAnsi="Arial" w:cs="Arial"/>
+        </w:rPr>
+      </w:pPr>
+      <w:r>
+        <w:rPr>
+          <w:rFonts w:ascii="Arial" w:hAnsi="Arial" w:cs="Arial"/>
+        </w:rPr>
+        <w:t>Name =&gt; name + change in the access modifier(class RankList)</w:t>
+      </w:r>
+    </w:p>
+    <w:p>
+      <w:pPr>
+        <w:pStyle w:val="ListParagraph"/>
+        <w:numPr>
+          <w:ilvl w:val="0"/>
+          <w:numId w:val="1"/>
+        </w:numPr>
+        <w:rPr>
+          <w:rFonts w:ascii="Arial" w:hAnsi="Arial" w:cs="Arial"/>
+        </w:rPr>
+      </w:pPr>
+      <w:r>
+        <w:rPr>
+          <w:rFonts w:ascii="Arial" w:hAnsi="Arial" w:cs="Arial"/>
+        </w:rPr>
+        <w:t>Introduced constants</w:t>
+      </w:r>
+    </w:p>
+    <w:p>
+      <w:pPr>
+        <w:pStyle w:val="ListParagraph"/>
+        <w:numPr>
+          <w:ilvl w:val="0"/>
+          <w:numId w:val="1"/>
+        </w:numPr>
+        <w:rPr>
+          <w:rFonts w:ascii="Arial" w:hAnsi="Arial" w:cs="Arial"/>
+        </w:rPr>
+      </w:pPr>
+      <w:r>
+        <w:rPr>
+          <w:rFonts w:ascii="Arial" w:hAnsi="Arial" w:cs="Arial"/>
+        </w:rPr>
+        <w:t>Introduced classes</w:t>
+      </w:r>
+    </w:p>
+    <w:p>
+      <w:pPr>
+        <w:pStyle w:val="ListParagraph"/>
+        <w:numPr>
+          <w:ilvl w:val="1"/>
+          <w:numId w:val="1"/>
+        </w:numPr>
+        <w:rPr>
+          <w:rFonts w:ascii="Arial" w:hAnsi="Arial" w:cs="Arial"/>
+        </w:rPr>
+      </w:pPr>
+      <w:r>
+        <w:rPr>
+          <w:rFonts w:ascii="Arial" w:hAnsi="Arial" w:cs="Arial"/>
+        </w:rPr>
+        <w:t>Class BalloonsField extracted</w:t>
+      </w:r>
+    </w:p>
+    <w:p>
+      <w:pPr>
+        <w:pStyle w:val="ListParagraph"/>
+        <w:numPr>
+          <w:ilvl w:val="1"/>
+          <w:numId w:val="1"/>
+        </w:numPr>
+        <w:rPr>
+          <w:rFonts w:ascii="Arial" w:hAnsi="Arial" w:cs="Arial"/>
+        </w:rPr>
+      </w:pPr>
+      <w:r>
+        <w:rPr>
+          <w:rFonts w:ascii="Arial" w:hAnsi="Arial" w:cs="Arial"/>
+        </w:rPr>
+        <w:t>Class BalloonsPopper extracted</w:t>
+      </w:r>
+    </w:p>
+    <w:p>
+      <w:pPr>
+        <w:pStyle w:val="ListParagraph"/>
+        <w:numPr>
+          <w:ilvl w:val="0"/>
+          <w:numId w:val="1"/>
+        </w:numPr>
+        <w:rPr>
+          <w:rFonts w:ascii="Arial" w:hAnsi="Arial" w:cs="Arial"/>
+        </w:rPr>
+      </w:pPr>
+      <w:r>
+        <w:rPr>
+          <w:rFonts w:ascii="Arial" w:hAnsi="Arial" w:cs="Arial"/>
+        </w:rPr>
+        <w:t>Extracted methods</w:t>
+      </w:r>
+    </w:p>
+    <w:p>
+      <w:pPr>
+        <w:pStyle w:val="ListParagraph"/>
+        <w:numPr>
+          <w:ilvl w:val="1"/>
+          <w:numId w:val="1"/>
+        </w:numPr>
+        <w:rPr>
+          <w:rFonts w:ascii="Arial" w:hAnsi="Arial" w:cs="Arial"/>
+        </w:rPr>
+      </w:pPr>
+      <w:r>
+        <w:rPr>
+          <w:rFonts w:ascii="Arial" w:hAnsi="Arial" w:cs="Arial"/>
+        </w:rPr>
+        <w:t>DrawMatrix(byte[,] matrix)</w:t>
+      </w:r>
+    </w:p>
+    <w:p>
+      <w:pPr>
+        <w:pStyle w:val="ListParagraph"/>
+        <w:numPr>
+          <w:ilvl w:val="1"/>
+          <w:numId w:val="1"/>
+        </w:numPr>
+        <w:rPr>
+          <w:rFonts w:ascii="Arial" w:hAnsi="Arial" w:cs="Arial"/>
+        </w:rPr>
+      </w:pPr>
+      <w:r>
+        <w:rPr>
+          <w:rFonts w:ascii="Arial" w:hAnsi="Arial" w:cs="Arial"/>
+        </w:rPr>
+        <w:t>PopBalloons(byte[,] matrix, int row, int col)</w:t>
+      </w:r>
+    </w:p>
+    <w:p>
+      <w:pPr>
+        <w:pStyle w:val="ListParagraph"/>
+        <w:numPr>
+          <w:ilvl w:val="1"/>
+          <w:numId w:val="1"/>
+        </w:numPr>
+        <w:rPr>
+          <w:rFonts w:ascii="Arial" w:hAnsi="Arial" w:cs="Arial"/>
+        </w:rPr>
+      </w:pPr>
+      <w:r>
+        <w:rPr>
+          <w:rFonts w:ascii="Arial" w:hAnsi="Arial" w:cs="Arial"/>
+        </w:rPr>
+        <w:t>GameOver(string[,] topFive, ref byte[,] matrix, ref int userMoves)</w:t>
+      </w:r>
+    </w:p>
+    <w:p>
+      <w:pPr>
+        <w:pStyle w:val="ListParagraph"/>
+        <w:numPr>
+          <w:ilvl w:val="1"/>
+          <w:numId w:val="1"/>
+        </w:numPr>
+        <w:rPr>
+          <w:rFonts w:ascii="Arial" w:hAnsi="Arial" w:cs="Arial"/>
+        </w:rPr>
+      </w:pPr>
+      <w:r>
+        <w:rPr>
+          <w:rFonts w:ascii="Arial" w:hAnsi="Arial" w:cs="Arial"/>
+        </w:rPr>
+        <w:t>I</w:t>
+      </w:r>
+      <w:r>
+        <w:rPr>
+          <w:rFonts w:ascii="Arial" w:hAnsi="Arial" w:cs="Arial"/>
+        </w:rPr>
+        <w:t>sValidInput(string userInput)</w:t>
+      </w:r>
+    </w:p>
+    <w:p>
+      <w:pPr>
+        <w:pStyle w:val="ListParagraph"/>
+        <w:numPr>
+          <w:ilvl w:val="1"/>
+          <w:numId w:val="1"/>
+        </w:numPr>
+        <w:rPr>
+          <w:rFonts w:ascii="Arial" w:hAnsi="Arial" w:cs="Arial"/>
+        </w:rPr>
+      </w:pPr>
+      <w:r>
+        <w:rPr>
+          <w:rFonts w:ascii="Arial" w:hAnsi="Arial" w:cs="Arial"/>
+        </w:rPr>
+        <w:t>I</w:t>
+      </w:r>
+      <w:r>
+        <w:rPr>
+          <w:rFonts w:ascii="Arial" w:hAnsi="Arial" w:cs="Arial"/>
+        </w:rPr>
+        <w:t>sWinner(byte[,] matrix)</w:t>
+      </w:r>
+    </w:p>
+    <w:p>
+      <w:pPr>
+        <w:pStyle w:val="ListParagraph"/>
+        <w:numPr>
+          <w:ilvl w:val="1"/>
+          <w:numId w:val="1"/>
+        </w:numPr>
+        <w:rPr>
+          <w:rFonts w:ascii="Arial" w:hAnsi="Arial" w:cs="Arial"/>
+        </w:rPr>
+      </w:pPr>
+      <w:r>
+        <w:rPr>
+          <w:rFonts w:ascii="Arial" w:hAnsi="Arial" w:cs="Arial"/>
+        </w:rPr>
+        <w:t>indexer for BalloonsField implemented</w:t>
+      </w:r>
+    </w:p>
+    <w:p>
+      <w:pPr>
+        <w:pStyle w:val="ListParagraph"/>
+        <w:numPr>
+          <w:ilvl w:val="1"/>
+          <w:numId w:val="1"/>
+        </w:numPr>
+        <w:rPr>
+          <w:rFonts w:ascii="Arial" w:hAnsi="Arial" w:cs="Arial"/>
+        </w:rPr>
+      </w:pPr>
+      <w:r>
+        <w:rPr>
+          <w:rFonts w:ascii="Arial" w:hAnsi="Arial" w:cs="Arial"/>
+        </w:rPr>
+        <w:t>DrawMatrix renamed to Draw()</w:t>
+      </w:r>
+    </w:p>
+    <w:p>
+      <w:pPr>
+        <w:pStyle w:val="ListParagraph"/>
+        <w:numPr>
+          <w:ilvl w:val="0"/>
+          <w:numId w:val="1"/>
+        </w:numPr>
+        <w:rPr>
+          <w:rFonts w:ascii="Arial" w:hAnsi="Arial" w:cs="Arial"/>
+        </w:rPr>
+      </w:pPr>
+      <w:r>
+        <w:rPr>
+          <w:rFonts w:ascii="Arial" w:hAnsi="Arial" w:cs="Arial"/>
+        </w:rPr>
+        <w:t>Moved methods</w:t>
+      </w:r>
+    </w:p>
+    <w:p>
+      <w:pPr>
+        <w:pStyle w:val="ListParagraph"/>
+        <w:numPr>
+          <w:ilvl w:val="1"/>
+          <w:numId w:val="1"/>
+        </w:numPr>
+        <w:rPr>
+          <w:rFonts w:ascii="Arial" w:hAnsi="Arial" w:cs="Arial"/>
+        </w:rPr>
+      </w:pPr>
+      <w:r>
+        <w:rPr>
+          <w:rFonts w:ascii="Arial" w:hAnsi="Arial" w:cs="Arial"/>
+        </w:rPr>
+        <w:t>Method gen renamed to GenerateRandomField and moved to class BalloonsField</w:t>
+      </w:r>
+    </w:p>
+    <w:p>
+      <w:pPr>
+        <w:pStyle w:val="ListParagraph"/>
+        <w:numPr>
+          <w:ilvl w:val="1"/>
+          <w:numId w:val="1"/>
+        </w:numPr>
+        <w:spacing w:line="256" w:lineRule="auto"/>
+        <w:rPr>
+          <w:rFonts w:ascii="Arial" w:hAnsi="Arial" w:cs="Arial"/>
+        </w:rPr>
+      </w:pPr>
+      <w:r>
+        <w:rPr>
+          <w:rFonts w:ascii="Arial" w:hAnsi="Arial" w:cs="Arial"/>
+        </w:rPr>
+        <w:t xml:space="preserve">Method signIfSkilled renamed to SignIfSkilled and moved to class RankList. </w:t>
+      </w:r>
+    </w:p>
+    <w:p>
+      <w:pPr>
+        <w:pStyle w:val="ListParagraph"/>
+        <w:numPr>
+          <w:ilvl w:val="1"/>
+          <w:numId w:val="1"/>
+        </w:numPr>
+        <w:spacing w:line="256" w:lineRule="auto"/>
+        <w:rPr>
+          <w:rFonts w:ascii="Arial" w:hAnsi="Arial" w:cs="Arial"/>
+        </w:rPr>
+      </w:pPr>
+      <w:r>
+        <w:rPr>
+          <w:rFonts w:ascii="Arial" w:hAnsi="Arial" w:cs="Arial"/>
+        </w:rPr>
+        <w:t xml:space="preserve">Method sortAndPrintChartFive renamed to Print and moved to class RankList. </w:t>
+      </w:r>
+    </w:p>
+    <w:p>
+      <w:pPr>
+        <w:pStyle w:val="ListParagraph"/>
+        <w:numPr>
+          <w:ilvl w:val="1"/>
+          <w:numId w:val="1"/>
+        </w:numPr>
+        <w:spacing w:line="256" w:lineRule="auto"/>
+        <w:rPr>
+          <w:rFonts w:ascii="Arial" w:hAnsi="Arial" w:cs="Arial"/>
+        </w:rPr>
+      </w:pPr>
+      <w:r>
+        <w:rPr>
+          <w:rFonts w:ascii="Arial" w:hAnsi="Arial" w:cs="Arial"/>
+        </w:rPr>
+        <w:t>DrawMatrix moved to class BalloonsField</w:t>
+      </w:r>
+    </w:p>
+    <w:p>
+      <w:pPr>
+        <w:pStyle w:val="ListParagraph"/>
+        <w:numPr>
+          <w:ilvl w:val="1"/>
+          <w:numId w:val="1"/>
+        </w:numPr>
+        <w:spacing w:line="256" w:lineRule="auto"/>
+        <w:rPr>
+          <w:rFonts w:ascii="Arial" w:hAnsi="Arial" w:cs="Arial"/>
+        </w:rPr>
+      </w:pPr>
+      <w:r>
+        <w:rPr>
+          <w:rFonts w:ascii="Arial" w:hAnsi="Arial" w:cs="Arial"/>
+        </w:rPr>
+        <w:t>GenerateRandomField</w:t>
+      </w:r>
+      <w:r>
+        <w:rPr>
+          <w:rFonts w:ascii="Arial" w:hAnsi="Arial" w:cs="Arial"/>
+        </w:rPr>
+        <w:t xml:space="preserve"> moved to class BalloonsField</w:t>
+      </w:r>
+    </w:p>
+    <w:p>
+      <w:pPr>
+        <w:pStyle w:val="ListParagraph"/>
+        <w:numPr>
+          <w:ilvl w:val="1"/>
+          <w:numId w:val="1"/>
+        </w:numPr>
+        <w:spacing w:line="256" w:lineRule="auto"/>
+        <w:rPr>
+          <w:rFonts w:ascii="Arial" w:hAnsi="Arial" w:cs="Arial"/>
+        </w:rPr>
+      </w:pPr>
+      <w:r>
+        <w:rPr>
+          <w:rFonts w:ascii="Arial" w:eastAsia="Times New Roman" w:hAnsi="Arial" w:cs="Arial"/>
+        </w:rPr>
+        <w:t>I</w:t>
+      </w:r>
+      <w:r>
+        <w:rPr>
+          <w:rFonts w:ascii="Arial" w:eastAsia="Times New Roman" w:hAnsi="Arial" w:cs="Arial"/>
+        </w:rPr>
+        <w:t>sWinner</w:t>
+      </w:r>
+      <w:r>
+        <w:rPr>
+          <w:rFonts w:ascii="Arial" w:eastAsia="Times New Roman" w:hAnsi="Arial" w:cs="Arial"/>
+        </w:rPr>
+        <w:t xml:space="preserve"> </w:t>
+      </w:r>
+      <w:r>
+        <w:rPr>
+          <w:rFonts w:ascii="Arial" w:eastAsia="Times New Roman" w:hAnsi="Arial" w:cs="Arial"/>
+        </w:rPr>
+        <w:t>moved to class BalloonsField</w:t>
+      </w:r>
+    </w:p>
+    <w:p>
+      <w:pPr>
+        <w:pStyle w:val="ListParagraph"/>
+        <w:numPr>
+          <w:ilvl w:val="1"/>
+          <w:numId w:val="1"/>
+        </w:numPr>
+        <w:spacing w:line="256" w:lineRule="auto"/>
+        <w:rPr>
+          <w:rFonts w:ascii="Arial" w:hAnsi="Arial" w:cs="Arial"/>
+        </w:rPr>
+      </w:pPr>
+      <w:r>
+        <w:rPr>
+          <w:rFonts w:ascii="Arial" w:eastAsia="Times New Roman" w:hAnsi="Arial" w:cs="Arial"/>
+        </w:rPr>
+        <w:t>NormalizeBalloonField moved to class BalloonsField</w:t>
+      </w:r>
+      <w:r>
+        <w:rPr>
+          <w:rFonts w:ascii="Arial" w:hAnsi="Arial" w:cs="Arial"/>
+        </w:rPr>
+        <w:t>s</w:t>
+      </w:r>
+    </w:p>
+    <w:p>
+      <w:pPr>
+        <w:pStyle w:val="ListParagraph"/>
+        <w:numPr>
+          <w:ilvl w:val="0"/>
+          <w:numId w:val="1"/>
+        </w:numPr>
+        <w:spacing w:line="256" w:lineRule="auto"/>
+        <w:rPr>
+          <w:rFonts w:ascii="Arial" w:eastAsia="Times New Roman" w:hAnsi="Arial" w:cs="Arial"/>
+        </w:rPr>
+      </w:pPr>
+      <w:r>
+        <w:rPr>
+          <w:rFonts w:ascii="Arial" w:eastAsia="Times New Roman" w:hAnsi="Arial" w:cs="Arial"/>
+        </w:rPr>
+        <w:t>Methods Optimization</w:t>
+      </w:r>
+    </w:p>
+    <w:p>
+      <w:pPr>
+        <w:pStyle w:val="ListParagraph"/>
+        <w:numPr>
+          <w:ilvl w:val="1"/>
+          <w:numId w:val="1"/>
+        </w:numPr>
+        <w:spacing w:line="256" w:lineRule="auto"/>
+        <w:rPr>
+          <w:rFonts w:ascii="Arial" w:hAnsi="Arial" w:cs="Arial"/>
+        </w:rPr>
+      </w:pPr>
+      <w:r>
+        <w:rPr>
+          <w:rFonts w:ascii="Arial" w:hAnsi="Arial" w:cs="Arial"/>
+        </w:rPr>
+        <w:lastRenderedPageBreak/>
+        <w:t>CheckUp, CheckDown, CheckLeft &amp; CheckRight  from class BalloonPopper =&gt; removed redundant return statements</w:t>
+      </w:r>
+    </w:p>
+    <w:p>
+      <w:pPr>
+        <w:pStyle w:val="ListParagraph"/>
+        <w:numPr>
+          <w:ilvl w:val="1"/>
+          <w:numId w:val="1"/>
+        </w:numPr>
+        <w:spacing w:line="256" w:lineRule="auto"/>
+        <w:rPr>
+          <w:rFonts w:ascii="Arial" w:hAnsi="Arial" w:cs="Arial"/>
+        </w:rPr>
+      </w:pPr>
+      <w:r>
+        <w:rPr>
+          <w:rFonts w:ascii="Arial" w:hAnsi="Arial" w:cs="Arial"/>
+        </w:rPr>
+        <w:t>Draw from class BalloonField =&gt; changed Console.Write/Line with StringBuilder</w:t>
+      </w:r>
+    </w:p>
+    <w:p>
+      <w:pPr>
+        <w:pStyle w:val="ListParagraph"/>
+        <w:spacing w:line="256" w:lineRule="auto"/>
+        <w:rPr>
+          <w:rFonts w:ascii="Arial" w:eastAsia="Times New Roman" w:hAnsi="Arial" w:cs="Arial"/>
+        </w:rPr>
+      </w:pPr>
+    </w:p>
+    <w:p>
       <w:bookmarkStart w:id="0" w:name="_GoBack"/>
       <w:bookmarkEnd w:id="0"/>
-    </w:p>
-    <w:p>
-      <w:pPr>
-        <w:pStyle w:val="ListParagraph"/>
-        <w:numPr>
-          <w:ilvl w:val="0"/>
-          <w:numId w:val="1"/>
-        </w:numPr>
-        <w:rPr>
-          <w:rFonts w:ascii="Arial" w:hAnsi="Arial" w:cs="Arial"/>
-        </w:rPr>
-      </w:pPr>
-      <w:r>
-        <w:rPr>
-          <w:rFonts w:ascii="Arial" w:hAnsi="Arial" w:cs="Arial"/>
-        </w:rPr>
-        <w:t>Redesigned the project structure</w:t>
-      </w:r>
-    </w:p>
-    <w:p>
-      <w:pPr>
-        <w:pStyle w:val="ListParagraph"/>
-        <w:numPr>
-          <w:ilvl w:val="1"/>
-          <w:numId w:val="1"/>
-        </w:numPr>
-        <w:rPr>
-          <w:rFonts w:ascii="Arial" w:hAnsi="Arial" w:cs="Arial"/>
-        </w:rPr>
-      </w:pPr>
-      <w:r>
-        <w:rPr>
-          <w:rFonts w:ascii="Arial" w:hAnsi="Arial" w:cs="Arial"/>
-        </w:rPr>
-        <w:t>Renamed the namespace to BalloonPopsGame</w:t>
-      </w:r>
-    </w:p>
-    <w:p>
-      <w:pPr>
-        <w:pStyle w:val="ListParagraph"/>
-        <w:numPr>
-          <w:ilvl w:val="1"/>
-          <w:numId w:val="1"/>
-        </w:numPr>
-        <w:rPr>
-          <w:rFonts w:ascii="Arial" w:hAnsi="Arial" w:cs="Arial"/>
-        </w:rPr>
-      </w:pPr>
-      <w:r>
-        <w:rPr>
-          <w:rFonts w:ascii="Arial" w:hAnsi="Arial" w:cs="Arial"/>
-        </w:rPr>
-        <w:t>Renamed the solution to BalloonPopsGame</w:t>
-      </w:r>
-    </w:p>
-    <w:p>
-      <w:pPr>
-        <w:pStyle w:val="ListParagraph"/>
-        <w:numPr>
-          <w:ilvl w:val="1"/>
-          <w:numId w:val="1"/>
-        </w:numPr>
-        <w:spacing w:line="256" w:lineRule="auto"/>
-        <w:rPr>
-          <w:rFonts w:ascii="Arial" w:hAnsi="Arial" w:cs="Arial"/>
-        </w:rPr>
-      </w:pPr>
-      <w:r>
-        <w:rPr>
-          <w:rFonts w:ascii="Arial" w:hAnsi="Arial" w:cs="Arial"/>
-        </w:rPr>
-        <w:t>Class klasacia renamed to RankList</w:t>
-      </w:r>
-    </w:p>
-    <w:p>
-      <w:pPr>
-        <w:pStyle w:val="ListParagraph"/>
-        <w:numPr>
-          <w:ilvl w:val="1"/>
-          <w:numId w:val="1"/>
-        </w:numPr>
-        <w:spacing w:line="256" w:lineRule="auto"/>
-        <w:rPr>
-          <w:rFonts w:ascii="Arial" w:hAnsi="Arial" w:cs="Arial"/>
-        </w:rPr>
-      </w:pPr>
-      <w:r>
-        <w:rPr>
-          <w:rFonts w:ascii="Arial" w:hAnsi="Arial" w:cs="Arial"/>
-        </w:rPr>
-        <w:t>Class StringExtensions deleted</w:t>
-      </w:r>
-    </w:p>
-    <w:p>
-      <w:pPr>
-        <w:pStyle w:val="ListParagraph"/>
-        <w:numPr>
-          <w:ilvl w:val="1"/>
-          <w:numId w:val="1"/>
-        </w:numPr>
-        <w:spacing w:line="256" w:lineRule="auto"/>
-        <w:rPr>
-          <w:rFonts w:ascii="Arial" w:hAnsi="Arial" w:cs="Arial"/>
-        </w:rPr>
-      </w:pPr>
-      <w:r>
-        <w:rPr>
-          <w:rFonts w:ascii="Arial" w:hAnsi="Arial" w:cs="Arial"/>
-        </w:rPr>
-        <w:t>Class baloni renamed to Balloons</w:t>
-      </w:r>
-    </w:p>
-    <w:p>
-      <w:pPr>
-        <w:pStyle w:val="ListParagraph"/>
-        <w:numPr>
-          <w:ilvl w:val="0"/>
-          <w:numId w:val="1"/>
-        </w:numPr>
-        <w:rPr>
-          <w:rFonts w:ascii="Arial" w:hAnsi="Arial" w:cs="Arial"/>
-        </w:rPr>
-      </w:pPr>
-      <w:r>
-        <w:rPr>
-          <w:rFonts w:ascii="Arial" w:hAnsi="Arial" w:cs="Arial"/>
-        </w:rPr>
-        <w:t>Renamed variables</w:t>
-      </w:r>
-    </w:p>
-    <w:p>
-      <w:pPr>
-        <w:pStyle w:val="ListParagraph"/>
-        <w:numPr>
-          <w:ilvl w:val="1"/>
-          <w:numId w:val="1"/>
-        </w:numPr>
-        <w:rPr>
-          <w:rFonts w:ascii="Arial" w:hAnsi="Arial" w:cs="Arial"/>
-        </w:rPr>
-      </w:pPr>
-      <w:r>
-        <w:rPr>
-          <w:rFonts w:ascii="Arial" w:hAnsi="Arial" w:cs="Arial"/>
-        </w:rPr>
-        <w:t>String temp =&gt; userInput</w:t>
-      </w:r>
-    </w:p>
-    <w:p>
-      <w:pPr>
-        <w:pStyle w:val="ListParagraph"/>
-        <w:numPr>
-          <w:ilvl w:val="1"/>
-          <w:numId w:val="1"/>
-        </w:numPr>
-        <w:rPr>
-          <w:rFonts w:ascii="Arial" w:hAnsi="Arial" w:cs="Arial"/>
-        </w:rPr>
-      </w:pPr>
-      <w:r>
-        <w:rPr>
-          <w:rFonts w:ascii="Arial" w:hAnsi="Arial" w:cs="Arial"/>
-        </w:rPr>
-        <w:t>matrixToModify =&gt; matrix in the change method</w:t>
-      </w:r>
-    </w:p>
-    <w:p>
-      <w:pPr>
-        <w:pStyle w:val="ListParagraph"/>
-        <w:numPr>
-          <w:ilvl w:val="1"/>
-          <w:numId w:val="1"/>
-        </w:numPr>
-        <w:rPr>
-          <w:rFonts w:ascii="Arial" w:hAnsi="Arial" w:cs="Arial"/>
-        </w:rPr>
-      </w:pPr>
-      <w:r>
-        <w:rPr>
-          <w:rFonts w:ascii="Arial" w:hAnsi="Arial" w:cs="Arial"/>
-        </w:rPr>
-        <w:t>rowAtm and colAtm =&gt; row, col in the change method</w:t>
-      </w:r>
-    </w:p>
-    <w:p>
-      <w:pPr>
-        <w:pStyle w:val="ListParagraph"/>
-        <w:numPr>
-          <w:ilvl w:val="1"/>
-          <w:numId w:val="1"/>
-        </w:numPr>
-        <w:rPr>
-          <w:rFonts w:ascii="Arial" w:hAnsi="Arial" w:cs="Arial"/>
-        </w:rPr>
-      </w:pPr>
-      <w:r>
-        <w:rPr>
-          <w:rFonts w:ascii="Arial" w:hAnsi="Arial" w:cs="Arial"/>
-        </w:rPr>
-        <w:t>method change =&gt; isBalloonPopped</w:t>
-      </w:r>
-    </w:p>
-    <w:p>
-      <w:pPr>
-        <w:pStyle w:val="ListParagraph"/>
-        <w:numPr>
-          <w:ilvl w:val="1"/>
-          <w:numId w:val="1"/>
-        </w:numPr>
-        <w:rPr>
-          <w:rFonts w:ascii="Arial" w:hAnsi="Arial" w:cs="Arial"/>
-        </w:rPr>
-      </w:pPr>
-      <w:r>
-        <w:rPr>
-          <w:rFonts w:ascii="Arial" w:hAnsi="Arial" w:cs="Arial"/>
-        </w:rPr>
-        <w:t xml:space="preserve">method doit =&gt; </w:t>
-      </w:r>
-      <w:r>
-        <w:rPr>
-          <w:rFonts w:ascii="Arial" w:hAnsi="Arial" w:cs="Arial"/>
-        </w:rPr>
-        <w:t>NormalizeBalloonField</w:t>
-      </w:r>
-    </w:p>
-    <w:p>
-      <w:pPr>
-        <w:pStyle w:val="ListParagraph"/>
-        <w:numPr>
-          <w:ilvl w:val="1"/>
-          <w:numId w:val="1"/>
-        </w:numPr>
-        <w:rPr>
-          <w:rFonts w:ascii="Arial" w:hAnsi="Arial" w:cs="Arial"/>
-        </w:rPr>
-      </w:pPr>
-      <w:r>
-        <w:rPr>
-          <w:rFonts w:ascii="Arial" w:hAnsi="Arial" w:cs="Arial"/>
-        </w:rPr>
-        <w:t>klasirane =&gt; rankList (in the static method Print)</w:t>
-      </w:r>
-    </w:p>
-    <w:p>
-      <w:pPr>
-        <w:pStyle w:val="ListParagraph"/>
-        <w:numPr>
-          <w:ilvl w:val="1"/>
-          <w:numId w:val="1"/>
-        </w:numPr>
-        <w:rPr>
-          <w:rFonts w:ascii="Arial" w:hAnsi="Arial" w:cs="Arial"/>
-        </w:rPr>
-      </w:pPr>
-      <w:r>
-        <w:rPr>
-          <w:rFonts w:ascii="Arial" w:hAnsi="Arial" w:cs="Arial"/>
-        </w:rPr>
-        <w:t>Skilled =&gt; skilled (in the static method SignIfSkilled)</w:t>
-      </w:r>
-    </w:p>
-    <w:p>
-      <w:pPr>
-        <w:pStyle w:val="ListParagraph"/>
-        <w:numPr>
-          <w:ilvl w:val="1"/>
-          <w:numId w:val="1"/>
-        </w:numPr>
-        <w:rPr>
-          <w:rFonts w:ascii="Arial" w:hAnsi="Arial" w:cs="Arial"/>
-        </w:rPr>
-      </w:pPr>
-      <w:r>
-        <w:rPr>
-          <w:rFonts w:ascii="Arial" w:hAnsi="Arial" w:cs="Arial"/>
-        </w:rPr>
-        <w:t>worstMovesChartPostion =&gt; worstMovesRankPosition (in the static method SignIfSkilled</w:t>
-      </w:r>
-    </w:p>
-    <w:p>
-      <w:pPr>
-        <w:pStyle w:val="ListParagraph"/>
-        <w:numPr>
-          <w:ilvl w:val="0"/>
-          <w:numId w:val="1"/>
-        </w:numPr>
-        <w:spacing w:line="256" w:lineRule="auto"/>
-        <w:rPr>
-          <w:rFonts w:ascii="Arial" w:hAnsi="Arial" w:cs="Arial"/>
-        </w:rPr>
-      </w:pPr>
-      <w:r>
-        <w:rPr>
-          <w:rFonts w:ascii="Arial" w:hAnsi="Arial" w:cs="Arial"/>
-        </w:rPr>
-        <w:t xml:space="preserve">Renamed fileds </w:t>
-      </w:r>
-    </w:p>
-    <w:p>
-      <w:pPr>
-        <w:pStyle w:val="ListParagraph"/>
-        <w:numPr>
-          <w:ilvl w:val="1"/>
-          <w:numId w:val="1"/>
-        </w:numPr>
-        <w:spacing w:line="256" w:lineRule="auto"/>
-        <w:rPr>
-          <w:rFonts w:ascii="Arial" w:hAnsi="Arial" w:cs="Arial"/>
-        </w:rPr>
-      </w:pPr>
-      <w:r>
-        <w:rPr>
-          <w:rFonts w:ascii="Arial" w:hAnsi="Arial" w:cs="Arial"/>
-        </w:rPr>
-        <w:t>Value =&gt; value + change in the access modifier</w:t>
-      </w:r>
-      <w:r>
-        <w:rPr>
-          <w:rFonts w:ascii="Arial" w:hAnsi="Arial" w:cs="Arial"/>
-        </w:rPr>
-        <w:t>(class RankList)</w:t>
-      </w:r>
-    </w:p>
-    <w:p>
-      <w:pPr>
-        <w:pStyle w:val="ListParagraph"/>
-        <w:numPr>
-          <w:ilvl w:val="1"/>
-          <w:numId w:val="1"/>
-        </w:numPr>
-        <w:spacing w:line="256" w:lineRule="auto"/>
-        <w:rPr>
-          <w:rFonts w:ascii="Arial" w:hAnsi="Arial" w:cs="Arial"/>
-        </w:rPr>
-      </w:pPr>
-      <w:r>
-        <w:rPr>
-          <w:rFonts w:ascii="Arial" w:hAnsi="Arial" w:cs="Arial"/>
-        </w:rPr>
-        <w:t>Name =&gt; name + change in the access modifier</w:t>
-      </w:r>
-      <w:r>
-        <w:rPr>
-          <w:rFonts w:ascii="Arial" w:hAnsi="Arial" w:cs="Arial"/>
-        </w:rPr>
-        <w:t>(class RankList)</w:t>
-      </w:r>
-      <w:r>
-        <w:rPr>
-          <w:rFonts w:ascii="Arial" w:hAnsi="Arial" w:cs="Arial"/>
-        </w:rPr>
-        <w:t xml:space="preserve"> </w:t>
-      </w:r>
-    </w:p>
-    <w:p>
-      <w:pPr>
-        <w:pStyle w:val="ListParagraph"/>
-        <w:numPr>
-          <w:ilvl w:val="0"/>
-          <w:numId w:val="1"/>
-        </w:numPr>
-        <w:rPr>
-          <w:rFonts w:ascii="Arial" w:hAnsi="Arial" w:cs="Arial"/>
-        </w:rPr>
-      </w:pPr>
-      <w:r>
-        <w:rPr>
-          <w:rFonts w:ascii="Arial" w:hAnsi="Arial" w:cs="Arial"/>
-        </w:rPr>
-        <w:t>Introduced constants</w:t>
-      </w:r>
-    </w:p>
-    <w:p>
-      <w:pPr>
-        <w:pStyle w:val="ListParagraph"/>
-        <w:numPr>
-          <w:ilvl w:val="0"/>
-          <w:numId w:val="1"/>
-        </w:numPr>
-        <w:rPr>
-          <w:rFonts w:ascii="Arial" w:hAnsi="Arial" w:cs="Arial"/>
-        </w:rPr>
-      </w:pPr>
-      <w:r>
-        <w:rPr>
-          <w:rFonts w:ascii="Arial" w:hAnsi="Arial" w:cs="Arial"/>
-        </w:rPr>
-        <w:t>Introduced classes</w:t>
-      </w:r>
-    </w:p>
-    <w:p>
-      <w:pPr>
-        <w:pStyle w:val="ListParagraph"/>
-        <w:numPr>
-          <w:ilvl w:val="1"/>
-          <w:numId w:val="1"/>
-        </w:numPr>
-        <w:rPr>
-          <w:rFonts w:ascii="Arial" w:hAnsi="Arial" w:cs="Arial"/>
-        </w:rPr>
-      </w:pPr>
-      <w:r>
-        <w:rPr>
-          <w:rFonts w:ascii="Arial" w:hAnsi="Arial" w:cs="Arial"/>
-        </w:rPr>
-        <w:t>Class BalloonsField extracted</w:t>
-      </w:r>
-    </w:p>
-    <w:p>
-      <w:pPr>
-        <w:pStyle w:val="ListParagraph"/>
-        <w:numPr>
-          <w:ilvl w:val="0"/>
-          <w:numId w:val="1"/>
-        </w:numPr>
-        <w:rPr>
-          <w:rFonts w:ascii="Arial" w:hAnsi="Arial" w:cs="Arial"/>
-        </w:rPr>
-      </w:pPr>
-      <w:r>
-        <w:rPr>
-          <w:rFonts w:ascii="Arial" w:hAnsi="Arial" w:cs="Arial"/>
-        </w:rPr>
-        <w:t>Extracted</w:t>
-      </w:r>
-      <w:r>
-        <w:rPr>
-          <w:rFonts w:ascii="Arial" w:hAnsi="Arial" w:cs="Arial"/>
-        </w:rPr>
-        <w:t xml:space="preserve"> methods</w:t>
-      </w:r>
-    </w:p>
-    <w:p>
-      <w:pPr>
-        <w:pStyle w:val="ListParagraph"/>
-        <w:numPr>
-          <w:ilvl w:val="1"/>
-          <w:numId w:val="1"/>
-        </w:numPr>
-        <w:rPr>
-          <w:rFonts w:ascii="Arial" w:hAnsi="Arial" w:cs="Arial"/>
-        </w:rPr>
-      </w:pPr>
-      <w:r>
-        <w:rPr>
-          <w:rFonts w:ascii="Arial" w:hAnsi="Arial" w:cs="Arial"/>
-        </w:rPr>
-        <w:t>DrawMatrix(byte[,] matrix)</w:t>
-      </w:r>
-    </w:p>
-    <w:p>
-      <w:pPr>
-        <w:pStyle w:val="ListParagraph"/>
-        <w:numPr>
-          <w:ilvl w:val="1"/>
-          <w:numId w:val="1"/>
-        </w:numPr>
-        <w:rPr>
-          <w:rFonts w:ascii="Arial" w:hAnsi="Arial" w:cs="Arial"/>
-        </w:rPr>
-      </w:pPr>
-      <w:r>
-        <w:rPr>
-          <w:rFonts w:ascii="Arial" w:hAnsi="Arial" w:cs="Arial"/>
-        </w:rPr>
-        <w:t>popBalloons(byte[,] matrix, int row, int col)</w:t>
-      </w:r>
-    </w:p>
-    <w:p>
-      <w:pPr>
-        <w:pStyle w:val="ListParagraph"/>
-        <w:numPr>
-          <w:ilvl w:val="1"/>
-          <w:numId w:val="1"/>
-        </w:numPr>
-        <w:rPr>
-          <w:rFonts w:ascii="Arial" w:hAnsi="Arial" w:cs="Arial"/>
-        </w:rPr>
-      </w:pPr>
-      <w:r>
-        <w:rPr>
-          <w:rFonts w:ascii="Arial" w:hAnsi="Arial" w:cs="Arial"/>
-        </w:rPr>
-        <w:t>GameOver(string[,] topFive, ref byte[,] matrix, ref int userMoves)</w:t>
-      </w:r>
-    </w:p>
-    <w:p>
-      <w:pPr>
-        <w:pStyle w:val="ListParagraph"/>
-        <w:numPr>
-          <w:ilvl w:val="1"/>
-          <w:numId w:val="1"/>
-        </w:numPr>
-        <w:rPr>
-          <w:rFonts w:ascii="Arial" w:hAnsi="Arial" w:cs="Arial"/>
-        </w:rPr>
-      </w:pPr>
-      <w:r>
-        <w:rPr>
-          <w:rFonts w:ascii="Arial" w:hAnsi="Arial" w:cs="Arial"/>
-        </w:rPr>
-        <w:t>isValidInput(string userInput)</w:t>
-      </w:r>
-    </w:p>
-    <w:p>
-      <w:pPr>
-        <w:pStyle w:val="ListParagraph"/>
-        <w:numPr>
-          <w:ilvl w:val="1"/>
-          <w:numId w:val="1"/>
-        </w:numPr>
-        <w:rPr>
-          <w:rFonts w:ascii="Arial" w:hAnsi="Arial" w:cs="Arial"/>
-        </w:rPr>
-      </w:pPr>
-      <w:r>
-        <w:rPr>
-          <w:rFonts w:ascii="Arial" w:hAnsi="Arial" w:cs="Arial"/>
-        </w:rPr>
-        <w:t>isWinner(byte[,] matrix)</w:t>
-      </w:r>
-    </w:p>
-    <w:p>
-      <w:pPr>
-        <w:pStyle w:val="ListParagraph"/>
-        <w:numPr>
-          <w:ilvl w:val="1"/>
-          <w:numId w:val="1"/>
-        </w:numPr>
-        <w:rPr>
-          <w:rFonts w:ascii="Arial" w:hAnsi="Arial" w:cs="Arial"/>
-        </w:rPr>
-      </w:pPr>
-      <w:r>
-        <w:rPr>
-          <w:rFonts w:ascii="Arial" w:hAnsi="Arial" w:cs="Arial"/>
-        </w:rPr>
-        <w:t>indexer for BalloonsField implemented</w:t>
-      </w:r>
-    </w:p>
-    <w:p>
-      <w:pPr>
-        <w:pStyle w:val="ListParagraph"/>
-        <w:numPr>
-          <w:ilvl w:val="1"/>
-          <w:numId w:val="1"/>
-        </w:numPr>
-        <w:rPr>
-          <w:rFonts w:ascii="Arial" w:hAnsi="Arial" w:cs="Arial"/>
-        </w:rPr>
-      </w:pPr>
-      <w:r>
-        <w:rPr>
-          <w:rFonts w:ascii="Arial" w:hAnsi="Arial" w:cs="Arial"/>
-        </w:rPr>
-        <w:t>DrawMatrix renamed to Draw()</w:t>
-      </w:r>
-    </w:p>
-    <w:p>
-      <w:pPr>
-        <w:pStyle w:val="ListParagraph"/>
-        <w:numPr>
-          <w:ilvl w:val="0"/>
-          <w:numId w:val="1"/>
-        </w:numPr>
-        <w:rPr>
-          <w:rFonts w:ascii="Arial" w:hAnsi="Arial" w:cs="Arial"/>
-        </w:rPr>
-      </w:pPr>
-      <w:r>
-        <w:rPr>
-          <w:rFonts w:ascii="Arial" w:hAnsi="Arial" w:cs="Arial"/>
-        </w:rPr>
-        <w:t>Moved methods</w:t>
-      </w:r>
-    </w:p>
-    <w:p>
-      <w:pPr>
-        <w:pStyle w:val="ListParagraph"/>
-        <w:numPr>
-          <w:ilvl w:val="1"/>
-          <w:numId w:val="1"/>
-        </w:numPr>
-        <w:rPr>
-          <w:rFonts w:ascii="Arial" w:hAnsi="Arial" w:cs="Arial"/>
-        </w:rPr>
-      </w:pPr>
-      <w:r>
-        <w:rPr>
-          <w:rFonts w:ascii="Arial" w:hAnsi="Arial" w:cs="Arial"/>
-        </w:rPr>
-        <w:t>Method gen renamed to GenerateRandomField and moved to class BalloonsField</w:t>
-      </w:r>
-    </w:p>
-    <w:p>
-      <w:pPr>
-        <w:pStyle w:val="ListParagraph"/>
-        <w:numPr>
-          <w:ilvl w:val="1"/>
-          <w:numId w:val="1"/>
-        </w:numPr>
-        <w:spacing w:line="256" w:lineRule="auto"/>
-        <w:rPr>
-          <w:rFonts w:ascii="Arial" w:hAnsi="Arial" w:cs="Arial"/>
-        </w:rPr>
-      </w:pPr>
-      <w:r>
-        <w:rPr>
-          <w:rFonts w:ascii="Arial" w:hAnsi="Arial" w:cs="Arial"/>
-        </w:rPr>
-        <w:t>Moving static method signIfSkilled from class StringExtensions into class RankList. Method renamed to SignIfSkilled</w:t>
-      </w:r>
-    </w:p>
-    <w:p>
-      <w:pPr>
-        <w:pStyle w:val="ListParagraph"/>
-        <w:numPr>
-          <w:ilvl w:val="1"/>
-          <w:numId w:val="1"/>
-        </w:numPr>
-        <w:spacing w:line="256" w:lineRule="auto"/>
-        <w:rPr>
-          <w:rFonts w:ascii="Arial" w:hAnsi="Arial" w:cs="Arial"/>
-        </w:rPr>
-      </w:pPr>
-      <w:r>
-        <w:rPr>
-          <w:rFonts w:ascii="Arial" w:hAnsi="Arial" w:cs="Arial"/>
-        </w:rPr>
-        <w:t>Moving static method sortAndPrintChartFive from baloni.cs into class RankList. Method renamed to Print</w:t>
-      </w:r>
-    </w:p>
-    <w:p>
-      <w:pPr>
-        <w:pStyle w:val="ListParagraph"/>
-        <w:numPr>
-          <w:ilvl w:val="1"/>
-          <w:numId w:val="1"/>
-        </w:numPr>
-        <w:spacing w:line="256" w:lineRule="auto"/>
-        <w:rPr>
-          <w:rFonts w:ascii="Arial" w:hAnsi="Arial" w:cs="Arial"/>
-        </w:rPr>
-      </w:pPr>
-      <w:r>
-        <w:rPr>
-          <w:rFonts w:ascii="Arial" w:hAnsi="Arial" w:cs="Arial"/>
-        </w:rPr>
-        <w:t>DrawMatrix moved to class BalloonsField</w:t>
-      </w:r>
-    </w:p>
-    <w:p>
-      <w:pPr>
-        <w:pStyle w:val="ListParagraph"/>
-        <w:numPr>
-          <w:ilvl w:val="1"/>
-          <w:numId w:val="1"/>
-        </w:numPr>
-        <w:spacing w:line="256" w:lineRule="auto"/>
-        <w:rPr>
-          <w:rFonts w:ascii="Arial" w:hAnsi="Arial" w:cs="Arial"/>
-        </w:rPr>
-      </w:pPr>
-      <w:r>
-        <w:rPr>
-          <w:rFonts w:ascii="Arial" w:hAnsi="Arial" w:cs="Arial"/>
-        </w:rPr>
-        <w:t>GenerateRandomField</w:t>
-      </w:r>
-      <w:r>
-        <w:rPr>
-          <w:rFonts w:ascii="Arial" w:hAnsi="Arial" w:cs="Arial"/>
-        </w:rPr>
-        <w:t xml:space="preserve"> </w:t>
-      </w:r>
-      <w:r>
-        <w:rPr>
-          <w:rFonts w:ascii="Arial" w:hAnsi="Arial" w:cs="Arial"/>
-        </w:rPr>
-        <w:t>moved to class BalloonsField</w:t>
-      </w:r>
-    </w:p>
-    <w:p>
-      <w:pPr>
-        <w:numPr>
-          <w:ilvl w:val="1"/>
-          <w:numId w:val="1"/>
-        </w:numPr>
-        <w:spacing w:line="256" w:lineRule="auto"/>
-        <w:contextualSpacing/>
-        <w:rPr>
-          <w:rFonts w:ascii="Arial" w:eastAsia="Times New Roman" w:hAnsi="Arial" w:cs="Arial"/>
-        </w:rPr>
-      </w:pPr>
-      <w:r>
-        <w:rPr>
-          <w:rFonts w:ascii="Arial" w:eastAsia="Times New Roman" w:hAnsi="Arial" w:cs="Arial"/>
-        </w:rPr>
-        <w:t>isWinner</w:t>
-      </w:r>
-      <w:r>
-        <w:rPr>
-          <w:rFonts w:ascii="Arial" w:eastAsia="Times New Roman" w:hAnsi="Arial" w:cs="Arial"/>
-        </w:rPr>
-        <w:t xml:space="preserve"> </w:t>
-      </w:r>
-      <w:r>
-        <w:rPr>
-          <w:rFonts w:ascii="Arial" w:eastAsia="Times New Roman" w:hAnsi="Arial" w:cs="Arial"/>
-        </w:rPr>
-        <w:t>moved to class BalloonsField</w:t>
-      </w:r>
-    </w:p>
-    <w:p>
-      <w:pPr>
-        <w:numPr>
-          <w:ilvl w:val="1"/>
-          <w:numId w:val="1"/>
-        </w:numPr>
-        <w:spacing w:line="256" w:lineRule="auto"/>
-        <w:contextualSpacing/>
-        <w:rPr>
-          <w:rFonts w:ascii="Arial" w:eastAsia="Times New Roman" w:hAnsi="Arial" w:cs="Arial"/>
-        </w:rPr>
-      </w:pPr>
-      <w:r>
-        <w:rPr>
-          <w:rFonts w:ascii="Arial" w:eastAsia="Times New Roman" w:hAnsi="Arial" w:cs="Arial"/>
-        </w:rPr>
-        <w:t>NormalizeBalloonField</w:t>
-      </w:r>
-      <w:r>
-        <w:rPr>
-          <w:rFonts w:ascii="Arial" w:eastAsia="Times New Roman" w:hAnsi="Arial" w:cs="Arial"/>
-        </w:rPr>
-        <w:t xml:space="preserve"> </w:t>
-      </w:r>
-      <w:r>
-        <w:rPr>
-          <w:rFonts w:ascii="Arial" w:eastAsia="Times New Roman" w:hAnsi="Arial" w:cs="Arial"/>
-        </w:rPr>
-        <w:t>moved to class BalloonsField</w:t>
-      </w:r>
-    </w:p>
-    <w:p>
-      <w:pPr>
-        <w:pStyle w:val="ListParagraph"/>
-        <w:numPr>
-          <w:ilvl w:val="1"/>
-          <w:numId w:val="1"/>
-        </w:numPr>
-        <w:spacing w:line="256" w:lineRule="auto"/>
-        <w:rPr>
-          <w:rFonts w:ascii="Arial" w:hAnsi="Arial" w:cs="Arial"/>
-        </w:rPr>
-      </w:pPr>
-    </w:p>
-    <w:p>
-      <w:pPr>
-        <w:spacing w:line="256" w:lineRule="auto"/>
-        <w:ind w:left="360"/>
-        <w:rPr>
-          <w:rFonts w:ascii="Arial" w:hAnsi="Arial" w:cs="Arial"/>
-        </w:rPr>
-      </w:pPr>
     </w:p>
     <w:sectPr>
       <w:pgSz w:w="12240" w:h="15840"/>
@@ -1744,6 +1791,7 @@
   <w:style w:type="paragraph" w:default="1" w:styleId="Normal">
     <w:name w:val="Normal"/>
     <w:qFormat/>
+    <w:rsid w:val="006675DA"/>
   </w:style>
   <w:style w:type="paragraph" w:styleId="Heading1">
     <w:name w:val="heading 1"/>

</xml_diff>

<commit_message>
Added printing ranklist in descending order + update in the documentation
</commit_message>
<xml_diff>
--- a/Documentation/Documentation Balloon Pops.docx
+++ b/Documentation/Documentation Balloon Pops.docx
@@ -120,6 +120,19 @@
         </w:rPr>
         <w:t>Class klasacia renamed to RankList</w:t>
       </w:r>
+      <w:r>
+        <w:rPr>
+          <w:rFonts w:ascii="Arial" w:hAnsi="Arial" w:cs="Arial"/>
+          <w:lang w:val="bg-BG"/>
+        </w:rPr>
+        <w:t xml:space="preserve">. </w:t>
+      </w:r>
+      <w:r>
+        <w:rPr>
+          <w:rFonts w:ascii="Arial" w:hAnsi="Arial" w:cs="Arial"/>
+        </w:rPr>
+        <w:t xml:space="preserve">Change in the implementation of class RankList </w:t>
+      </w:r>
     </w:p>
     <w:p>
       <w:pPr>
@@ -334,6 +347,291 @@
           <w:ilvl w:val="0"/>
           <w:numId w:val="1"/>
         </w:numPr>
+        <w:rPr>
+          <w:rFonts w:ascii="Arial" w:hAnsi="Arial" w:cs="Arial"/>
+        </w:rPr>
+      </w:pPr>
+      <w:r>
+        <w:rPr>
+          <w:rFonts w:ascii="Arial" w:hAnsi="Arial" w:cs="Arial"/>
+        </w:rPr>
+        <w:t>Introduced constants</w:t>
+      </w:r>
+    </w:p>
+    <w:p>
+      <w:pPr>
+        <w:pStyle w:val="ListParagraph"/>
+        <w:rPr>
+          <w:rFonts w:ascii="Arial" w:hAnsi="Arial" w:cs="Arial"/>
+        </w:rPr>
+      </w:pPr>
+      <w:r>
+        <w:rPr>
+          <w:rFonts w:ascii="Arial" w:hAnsi="Arial" w:cs="Arial"/>
+          <w:lang w:val="bg-BG"/>
+        </w:rPr>
+        <w:t xml:space="preserve">      а. </w:t>
+      </w:r>
+      <w:r>
+        <w:rPr>
+          <w:rFonts w:ascii="Arial" w:hAnsi="Arial" w:cs="Arial"/>
+        </w:rPr>
+        <w:t>MaximumNumberOfTopResults in class RankList</w:t>
+      </w:r>
+    </w:p>
+    <w:p>
+      <w:pPr>
+        <w:pStyle w:val="ListParagraph"/>
+        <w:numPr>
+          <w:ilvl w:val="0"/>
+          <w:numId w:val="1"/>
+        </w:numPr>
+        <w:rPr>
+          <w:rFonts w:ascii="Arial" w:hAnsi="Arial" w:cs="Arial"/>
+        </w:rPr>
+      </w:pPr>
+      <w:r>
+        <w:rPr>
+          <w:rFonts w:ascii="Arial" w:hAnsi="Arial" w:cs="Arial"/>
+        </w:rPr>
+        <w:t>Introduced classes</w:t>
+      </w:r>
+    </w:p>
+    <w:p>
+      <w:pPr>
+        <w:pStyle w:val="ListParagraph"/>
+        <w:numPr>
+          <w:ilvl w:val="1"/>
+          <w:numId w:val="1"/>
+        </w:numPr>
+        <w:rPr>
+          <w:rFonts w:ascii="Arial" w:hAnsi="Arial" w:cs="Arial"/>
+        </w:rPr>
+      </w:pPr>
+      <w:r>
+        <w:rPr>
+          <w:rFonts w:ascii="Arial" w:hAnsi="Arial" w:cs="Arial"/>
+        </w:rPr>
+        <w:t>Class BalloonsField extracted</w:t>
+      </w:r>
+    </w:p>
+    <w:p>
+      <w:pPr>
+        <w:pStyle w:val="ListParagraph"/>
+        <w:numPr>
+          <w:ilvl w:val="1"/>
+          <w:numId w:val="1"/>
+        </w:numPr>
+        <w:rPr>
+          <w:rFonts w:ascii="Arial" w:hAnsi="Arial" w:cs="Arial"/>
+        </w:rPr>
+      </w:pPr>
+      <w:r>
+        <w:rPr>
+          <w:rFonts w:ascii="Arial" w:hAnsi="Arial" w:cs="Arial"/>
+        </w:rPr>
+        <w:t>Class BalloonsPopper extracted</w:t>
+      </w:r>
+    </w:p>
+    <w:p>
+      <w:pPr>
+        <w:pStyle w:val="ListParagraph"/>
+        <w:numPr>
+          <w:ilvl w:val="0"/>
+          <w:numId w:val="1"/>
+        </w:numPr>
+        <w:rPr>
+          <w:rFonts w:ascii="Arial" w:hAnsi="Arial" w:cs="Arial"/>
+        </w:rPr>
+      </w:pPr>
+      <w:r>
+        <w:rPr>
+          <w:rFonts w:ascii="Arial" w:hAnsi="Arial" w:cs="Arial"/>
+        </w:rPr>
+        <w:t>Extracted methods</w:t>
+      </w:r>
+    </w:p>
+    <w:p>
+      <w:pPr>
+        <w:pStyle w:val="ListParagraph"/>
+        <w:numPr>
+          <w:ilvl w:val="1"/>
+          <w:numId w:val="1"/>
+        </w:numPr>
+        <w:rPr>
+          <w:rFonts w:ascii="Arial" w:hAnsi="Arial" w:cs="Arial"/>
+        </w:rPr>
+      </w:pPr>
+      <w:r>
+        <w:rPr>
+          <w:rFonts w:ascii="Arial" w:hAnsi="Arial" w:cs="Arial"/>
+        </w:rPr>
+        <w:t>DrawMatrix(byte[,] matrix)</w:t>
+      </w:r>
+    </w:p>
+    <w:p>
+      <w:pPr>
+        <w:pStyle w:val="ListParagraph"/>
+        <w:numPr>
+          <w:ilvl w:val="1"/>
+          <w:numId w:val="1"/>
+        </w:numPr>
+        <w:rPr>
+          <w:rFonts w:ascii="Arial" w:hAnsi="Arial" w:cs="Arial"/>
+        </w:rPr>
+      </w:pPr>
+      <w:r>
+        <w:rPr>
+          <w:rFonts w:ascii="Arial" w:hAnsi="Arial" w:cs="Arial"/>
+        </w:rPr>
+        <w:t>PopBalloons(byte[,] matrix, int row, int col)</w:t>
+      </w:r>
+    </w:p>
+    <w:p>
+      <w:pPr>
+        <w:pStyle w:val="ListParagraph"/>
+        <w:numPr>
+          <w:ilvl w:val="1"/>
+          <w:numId w:val="1"/>
+        </w:numPr>
+        <w:rPr>
+          <w:rFonts w:ascii="Arial" w:hAnsi="Arial" w:cs="Arial"/>
+        </w:rPr>
+      </w:pPr>
+      <w:r>
+        <w:rPr>
+          <w:rFonts w:ascii="Arial" w:hAnsi="Arial" w:cs="Arial"/>
+        </w:rPr>
+        <w:t>GameOver(string[,] topFive, ref byte[,] matrix, ref int userMoves)</w:t>
+      </w:r>
+    </w:p>
+    <w:p>
+      <w:pPr>
+        <w:pStyle w:val="ListParagraph"/>
+        <w:numPr>
+          <w:ilvl w:val="1"/>
+          <w:numId w:val="1"/>
+        </w:numPr>
+        <w:rPr>
+          <w:rFonts w:ascii="Arial" w:hAnsi="Arial" w:cs="Arial"/>
+        </w:rPr>
+      </w:pPr>
+      <w:r>
+        <w:rPr>
+          <w:rFonts w:ascii="Arial" w:hAnsi="Arial" w:cs="Arial"/>
+        </w:rPr>
+        <w:t>I</w:t>
+      </w:r>
+      <w:r>
+        <w:rPr>
+          <w:rFonts w:ascii="Arial" w:hAnsi="Arial" w:cs="Arial"/>
+        </w:rPr>
+        <w:t>sValidInput(string userInput)</w:t>
+      </w:r>
+    </w:p>
+    <w:p>
+      <w:pPr>
+        <w:pStyle w:val="ListParagraph"/>
+        <w:numPr>
+          <w:ilvl w:val="1"/>
+          <w:numId w:val="1"/>
+        </w:numPr>
+        <w:rPr>
+          <w:rFonts w:ascii="Arial" w:hAnsi="Arial" w:cs="Arial"/>
+        </w:rPr>
+      </w:pPr>
+      <w:r>
+        <w:rPr>
+          <w:rFonts w:ascii="Arial" w:hAnsi="Arial" w:cs="Arial"/>
+        </w:rPr>
+        <w:t>I</w:t>
+      </w:r>
+      <w:r>
+        <w:rPr>
+          <w:rFonts w:ascii="Arial" w:hAnsi="Arial" w:cs="Arial"/>
+        </w:rPr>
+        <w:t>sWinner(byte[,] matrix)</w:t>
+      </w:r>
+    </w:p>
+    <w:p>
+      <w:pPr>
+        <w:pStyle w:val="ListParagraph"/>
+        <w:numPr>
+          <w:ilvl w:val="1"/>
+          <w:numId w:val="1"/>
+        </w:numPr>
+        <w:rPr>
+          <w:rFonts w:ascii="Arial" w:hAnsi="Arial" w:cs="Arial"/>
+        </w:rPr>
+      </w:pPr>
+      <w:r>
+        <w:rPr>
+          <w:rFonts w:ascii="Arial" w:hAnsi="Arial" w:cs="Arial"/>
+        </w:rPr>
+        <w:t>indexer for BalloonsField implemented</w:t>
+      </w:r>
+    </w:p>
+    <w:p>
+      <w:pPr>
+        <w:pStyle w:val="ListParagraph"/>
+        <w:numPr>
+          <w:ilvl w:val="1"/>
+          <w:numId w:val="1"/>
+        </w:numPr>
+        <w:rPr>
+          <w:rFonts w:ascii="Arial" w:hAnsi="Arial" w:cs="Arial"/>
+        </w:rPr>
+      </w:pPr>
+      <w:r>
+        <w:rPr>
+          <w:rFonts w:ascii="Arial" w:hAnsi="Arial" w:cs="Arial"/>
+        </w:rPr>
+        <w:t>DrawMatrix renamed to Draw()</w:t>
+      </w:r>
+    </w:p>
+    <w:p>
+      <w:pPr>
+        <w:pStyle w:val="ListParagraph"/>
+        <w:numPr>
+          <w:ilvl w:val="0"/>
+          <w:numId w:val="1"/>
+        </w:numPr>
+        <w:rPr>
+          <w:rFonts w:ascii="Arial" w:hAnsi="Arial" w:cs="Arial"/>
+        </w:rPr>
+      </w:pPr>
+      <w:r>
+        <w:rPr>
+          <w:rFonts w:ascii="Arial" w:hAnsi="Arial" w:cs="Arial"/>
+        </w:rPr>
+        <w:t>Moved methods</w:t>
+      </w:r>
+    </w:p>
+    <w:p>
+      <w:pPr>
+        <w:pStyle w:val="ListParagraph"/>
+        <w:numPr>
+          <w:ilvl w:val="1"/>
+          <w:numId w:val="1"/>
+        </w:numPr>
+        <w:rPr>
+          <w:rFonts w:ascii="Arial" w:hAnsi="Arial" w:cs="Arial"/>
+        </w:rPr>
+      </w:pPr>
+      <w:r>
+        <w:rPr>
+          <w:rFonts w:ascii="Arial" w:hAnsi="Arial" w:cs="Arial"/>
+        </w:rPr>
+        <w:t>Method gen renamed to GenerateRandomField and moved to class BalloonsField</w:t>
+      </w:r>
+    </w:p>
+    <w:p>
+      <w:pPr>
+        <w:pStyle w:val="ListParagraph"/>
+        <w:numPr>
+          <w:ilvl w:val="1"/>
+          <w:numId w:val="1"/>
+        </w:numPr>
         <w:spacing w:line="256" w:lineRule="auto"/>
         <w:rPr>
           <w:rFonts w:ascii="Arial" w:hAnsi="Arial" w:cs="Arial"/>
@@ -343,7 +641,7 @@
         <w:rPr>
           <w:rFonts w:ascii="Arial" w:hAnsi="Arial" w:cs="Arial"/>
         </w:rPr>
-        <w:t xml:space="preserve">Renamed fileds </w:t>
+        <w:t xml:space="preserve">Method signIfSkilled renamed to SignIfSkilled and moved to class RankList. </w:t>
       </w:r>
     </w:p>
     <w:p>
@@ -362,7 +660,7 @@
         <w:rPr>
           <w:rFonts w:ascii="Arial" w:hAnsi="Arial" w:cs="Arial"/>
         </w:rPr>
-        <w:t>Value =&gt; value + change in the access modifier(class RankList)</w:t>
+        <w:t xml:space="preserve">Method sortAndPrintChartFive renamed to Print and moved to class RankList. </w:t>
       </w:r>
     </w:p>
     <w:p>
@@ -381,7 +679,94 @@
         <w:rPr>
           <w:rFonts w:ascii="Arial" w:hAnsi="Arial" w:cs="Arial"/>
         </w:rPr>
-        <w:t>Name =&gt; name + change in the access modifier(class RankList)</w:t>
+        <w:t>DrawMatrix moved to class BalloonsField</w:t>
+      </w:r>
+    </w:p>
+    <w:p>
+      <w:pPr>
+        <w:pStyle w:val="ListParagraph"/>
+        <w:numPr>
+          <w:ilvl w:val="1"/>
+          <w:numId w:val="1"/>
+        </w:numPr>
+        <w:spacing w:line="256" w:lineRule="auto"/>
+        <w:rPr>
+          <w:rFonts w:ascii="Arial" w:hAnsi="Arial" w:cs="Arial"/>
+        </w:rPr>
+      </w:pPr>
+      <w:r>
+        <w:rPr>
+          <w:rFonts w:ascii="Arial" w:hAnsi="Arial" w:cs="Arial"/>
+        </w:rPr>
+        <w:t>GenerateRandomField</w:t>
+      </w:r>
+      <w:r>
+        <w:rPr>
+          <w:rFonts w:ascii="Arial" w:hAnsi="Arial" w:cs="Arial"/>
+        </w:rPr>
+        <w:t xml:space="preserve"> moved to class BalloonsField</w:t>
+      </w:r>
+    </w:p>
+    <w:p>
+      <w:pPr>
+        <w:pStyle w:val="ListParagraph"/>
+        <w:numPr>
+          <w:ilvl w:val="1"/>
+          <w:numId w:val="1"/>
+        </w:numPr>
+        <w:spacing w:line="256" w:lineRule="auto"/>
+        <w:rPr>
+          <w:rFonts w:ascii="Arial" w:hAnsi="Arial" w:cs="Arial"/>
+        </w:rPr>
+      </w:pPr>
+      <w:r>
+        <w:rPr>
+          <w:rFonts w:ascii="Arial" w:eastAsia="Times New Roman" w:hAnsi="Arial" w:cs="Arial"/>
+        </w:rPr>
+        <w:t>I</w:t>
+      </w:r>
+      <w:r>
+        <w:rPr>
+          <w:rFonts w:ascii="Arial" w:eastAsia="Times New Roman" w:hAnsi="Arial" w:cs="Arial"/>
+        </w:rPr>
+        <w:t>sWinner</w:t>
+      </w:r>
+      <w:r>
+        <w:rPr>
+          <w:rFonts w:ascii="Arial" w:eastAsia="Times New Roman" w:hAnsi="Arial" w:cs="Arial"/>
+        </w:rPr>
+        <w:t xml:space="preserve"> </w:t>
+      </w:r>
+      <w:r>
+        <w:rPr>
+          <w:rFonts w:ascii="Arial" w:eastAsia="Times New Roman" w:hAnsi="Arial" w:cs="Arial"/>
+        </w:rPr>
+        <w:t>moved to class BalloonsField</w:t>
+      </w:r>
+    </w:p>
+    <w:p>
+      <w:pPr>
+        <w:pStyle w:val="ListParagraph"/>
+        <w:numPr>
+          <w:ilvl w:val="1"/>
+          <w:numId w:val="1"/>
+        </w:numPr>
+        <w:spacing w:line="256" w:lineRule="auto"/>
+        <w:rPr>
+          <w:rFonts w:ascii="Arial" w:hAnsi="Arial" w:cs="Arial"/>
+        </w:rPr>
+      </w:pPr>
+      <w:r>
+        <w:rPr>
+          <w:rFonts w:ascii="Arial" w:eastAsia="Times New Roman" w:hAnsi="Arial" w:cs="Arial"/>
+        </w:rPr>
+        <w:t>NormalizeBalloonField moved to class BalloonsField</w:t>
+      </w:r>
+      <w:r>
+        <w:rPr>
+          <w:rFonts w:ascii="Arial" w:hAnsi="Arial" w:cs="Arial"/>
+        </w:rPr>
+        <w:t>s</w:t>
       </w:r>
     </w:p>
     <w:p>
@@ -391,280 +776,16 @@
           <w:ilvl w:val="0"/>
           <w:numId w:val="1"/>
         </w:numPr>
-        <w:rPr>
-          <w:rFonts w:ascii="Arial" w:hAnsi="Arial" w:cs="Arial"/>
-        </w:rPr>
-      </w:pPr>
-      <w:r>
-        <w:rPr>
-          <w:rFonts w:ascii="Arial" w:hAnsi="Arial" w:cs="Arial"/>
-        </w:rPr>
-        <w:t>Introduced constants</w:t>
-      </w:r>
-    </w:p>
-    <w:p>
-      <w:pPr>
-        <w:pStyle w:val="ListParagraph"/>
-        <w:numPr>
-          <w:ilvl w:val="0"/>
-          <w:numId w:val="1"/>
-        </w:numPr>
-        <w:rPr>
-          <w:rFonts w:ascii="Arial" w:hAnsi="Arial" w:cs="Arial"/>
-        </w:rPr>
-      </w:pPr>
-      <w:r>
-        <w:rPr>
-          <w:rFonts w:ascii="Arial" w:hAnsi="Arial" w:cs="Arial"/>
-        </w:rPr>
-        <w:t>Introduced classes</w:t>
-      </w:r>
-    </w:p>
-    <w:p>
-      <w:pPr>
-        <w:pStyle w:val="ListParagraph"/>
-        <w:numPr>
-          <w:ilvl w:val="1"/>
-          <w:numId w:val="1"/>
-        </w:numPr>
-        <w:rPr>
-          <w:rFonts w:ascii="Arial" w:hAnsi="Arial" w:cs="Arial"/>
-        </w:rPr>
-      </w:pPr>
-      <w:r>
-        <w:rPr>
-          <w:rFonts w:ascii="Arial" w:hAnsi="Arial" w:cs="Arial"/>
-        </w:rPr>
-        <w:t>Class BalloonsField extracted</w:t>
-      </w:r>
-    </w:p>
-    <w:p>
-      <w:pPr>
-        <w:pStyle w:val="ListParagraph"/>
-        <w:numPr>
-          <w:ilvl w:val="1"/>
-          <w:numId w:val="1"/>
-        </w:numPr>
-        <w:rPr>
-          <w:rFonts w:ascii="Arial" w:hAnsi="Arial" w:cs="Arial"/>
-        </w:rPr>
-      </w:pPr>
-      <w:r>
-        <w:rPr>
-          <w:rFonts w:ascii="Arial" w:hAnsi="Arial" w:cs="Arial"/>
-        </w:rPr>
-        <w:t>Class BalloonsPopper extracted</w:t>
-      </w:r>
-    </w:p>
-    <w:p>
-      <w:pPr>
-        <w:pStyle w:val="ListParagraph"/>
-        <w:numPr>
-          <w:ilvl w:val="0"/>
-          <w:numId w:val="1"/>
-        </w:numPr>
-        <w:rPr>
-          <w:rFonts w:ascii="Arial" w:hAnsi="Arial" w:cs="Arial"/>
-        </w:rPr>
-      </w:pPr>
-      <w:r>
-        <w:rPr>
-          <w:rFonts w:ascii="Arial" w:hAnsi="Arial" w:cs="Arial"/>
-        </w:rPr>
-        <w:t>Extracted methods</w:t>
-      </w:r>
-    </w:p>
-    <w:p>
-      <w:pPr>
-        <w:pStyle w:val="ListParagraph"/>
-        <w:numPr>
-          <w:ilvl w:val="1"/>
-          <w:numId w:val="1"/>
-        </w:numPr>
-        <w:rPr>
-          <w:rFonts w:ascii="Arial" w:hAnsi="Arial" w:cs="Arial"/>
-        </w:rPr>
-      </w:pPr>
-      <w:r>
-        <w:rPr>
-          <w:rFonts w:ascii="Arial" w:hAnsi="Arial" w:cs="Arial"/>
-        </w:rPr>
-        <w:t>DrawMatrix(byte[,] matrix)</w:t>
-      </w:r>
-    </w:p>
-    <w:p>
-      <w:pPr>
-        <w:pStyle w:val="ListParagraph"/>
-        <w:numPr>
-          <w:ilvl w:val="1"/>
-          <w:numId w:val="1"/>
-        </w:numPr>
-        <w:rPr>
-          <w:rFonts w:ascii="Arial" w:hAnsi="Arial" w:cs="Arial"/>
-        </w:rPr>
-      </w:pPr>
-      <w:r>
-        <w:rPr>
-          <w:rFonts w:ascii="Arial" w:hAnsi="Arial" w:cs="Arial"/>
-        </w:rPr>
-        <w:t>PopBalloons(byte[,] matrix, int row, int col)</w:t>
-      </w:r>
-    </w:p>
-    <w:p>
-      <w:pPr>
-        <w:pStyle w:val="ListParagraph"/>
-        <w:numPr>
-          <w:ilvl w:val="1"/>
-          <w:numId w:val="1"/>
-        </w:numPr>
-        <w:rPr>
-          <w:rFonts w:ascii="Arial" w:hAnsi="Arial" w:cs="Arial"/>
-        </w:rPr>
-      </w:pPr>
-      <w:r>
-        <w:rPr>
-          <w:rFonts w:ascii="Arial" w:hAnsi="Arial" w:cs="Arial"/>
-        </w:rPr>
-        <w:t>GameOver(string[,] topFive, ref byte[,] matrix, ref int userMoves)</w:t>
-      </w:r>
-    </w:p>
-    <w:p>
-      <w:pPr>
-        <w:pStyle w:val="ListParagraph"/>
-        <w:numPr>
-          <w:ilvl w:val="1"/>
-          <w:numId w:val="1"/>
-        </w:numPr>
-        <w:rPr>
-          <w:rFonts w:ascii="Arial" w:hAnsi="Arial" w:cs="Arial"/>
-        </w:rPr>
-      </w:pPr>
-      <w:r>
-        <w:rPr>
-          <w:rFonts w:ascii="Arial" w:hAnsi="Arial" w:cs="Arial"/>
-        </w:rPr>
-        <w:t>I</w:t>
-      </w:r>
-      <w:r>
-        <w:rPr>
-          <w:rFonts w:ascii="Arial" w:hAnsi="Arial" w:cs="Arial"/>
-        </w:rPr>
-        <w:t>sValidInput(string userInput)</w:t>
-      </w:r>
-    </w:p>
-    <w:p>
-      <w:pPr>
-        <w:pStyle w:val="ListParagraph"/>
-        <w:numPr>
-          <w:ilvl w:val="1"/>
-          <w:numId w:val="1"/>
-        </w:numPr>
-        <w:rPr>
-          <w:rFonts w:ascii="Arial" w:hAnsi="Arial" w:cs="Arial"/>
-        </w:rPr>
-      </w:pPr>
-      <w:r>
-        <w:rPr>
-          <w:rFonts w:ascii="Arial" w:hAnsi="Arial" w:cs="Arial"/>
-        </w:rPr>
-        <w:t>I</w:t>
-      </w:r>
-      <w:r>
-        <w:rPr>
-          <w:rFonts w:ascii="Arial" w:hAnsi="Arial" w:cs="Arial"/>
-        </w:rPr>
-        <w:t>sWinner(byte[,] matrix)</w:t>
-      </w:r>
-    </w:p>
-    <w:p>
-      <w:pPr>
-        <w:pStyle w:val="ListParagraph"/>
-        <w:numPr>
-          <w:ilvl w:val="1"/>
-          <w:numId w:val="1"/>
-        </w:numPr>
-        <w:rPr>
-          <w:rFonts w:ascii="Arial" w:hAnsi="Arial" w:cs="Arial"/>
-        </w:rPr>
-      </w:pPr>
-      <w:r>
-        <w:rPr>
-          <w:rFonts w:ascii="Arial" w:hAnsi="Arial" w:cs="Arial"/>
-        </w:rPr>
-        <w:t>indexer for BalloonsField implemented</w:t>
-      </w:r>
-    </w:p>
-    <w:p>
-      <w:pPr>
-        <w:pStyle w:val="ListParagraph"/>
-        <w:numPr>
-          <w:ilvl w:val="1"/>
-          <w:numId w:val="1"/>
-        </w:numPr>
-        <w:rPr>
-          <w:rFonts w:ascii="Arial" w:hAnsi="Arial" w:cs="Arial"/>
-        </w:rPr>
-      </w:pPr>
-      <w:r>
-        <w:rPr>
-          <w:rFonts w:ascii="Arial" w:hAnsi="Arial" w:cs="Arial"/>
-        </w:rPr>
-        <w:t>DrawMatrix renamed to Draw()</w:t>
-      </w:r>
-    </w:p>
-    <w:p>
-      <w:pPr>
-        <w:pStyle w:val="ListParagraph"/>
-        <w:numPr>
-          <w:ilvl w:val="0"/>
-          <w:numId w:val="1"/>
-        </w:numPr>
-        <w:rPr>
-          <w:rFonts w:ascii="Arial" w:hAnsi="Arial" w:cs="Arial"/>
-        </w:rPr>
-      </w:pPr>
-      <w:r>
-        <w:rPr>
-          <w:rFonts w:ascii="Arial" w:hAnsi="Arial" w:cs="Arial"/>
-        </w:rPr>
-        <w:t>Moved methods</w:t>
-      </w:r>
-    </w:p>
-    <w:p>
-      <w:pPr>
-        <w:pStyle w:val="ListParagraph"/>
-        <w:numPr>
-          <w:ilvl w:val="1"/>
-          <w:numId w:val="1"/>
-        </w:numPr>
-        <w:rPr>
-          <w:rFonts w:ascii="Arial" w:hAnsi="Arial" w:cs="Arial"/>
-        </w:rPr>
-      </w:pPr>
-      <w:r>
-        <w:rPr>
-          <w:rFonts w:ascii="Arial" w:hAnsi="Arial" w:cs="Arial"/>
-        </w:rPr>
-        <w:t>Method gen renamed to GenerateRandomField and moved to class BalloonsField</w:t>
-      </w:r>
-    </w:p>
-    <w:p>
-      <w:pPr>
-        <w:pStyle w:val="ListParagraph"/>
-        <w:numPr>
-          <w:ilvl w:val="1"/>
-          <w:numId w:val="1"/>
-        </w:numPr>
         <w:spacing w:line="256" w:lineRule="auto"/>
         <w:rPr>
-          <w:rFonts w:ascii="Arial" w:hAnsi="Arial" w:cs="Arial"/>
-        </w:rPr>
-      </w:pPr>
-      <w:r>
-        <w:rPr>
-          <w:rFonts w:ascii="Arial" w:hAnsi="Arial" w:cs="Arial"/>
-        </w:rPr>
-        <w:t xml:space="preserve">Method signIfSkilled renamed to SignIfSkilled and moved to class RankList. </w:t>
+          <w:rFonts w:ascii="Arial" w:eastAsia="Times New Roman" w:hAnsi="Arial" w:cs="Arial"/>
+        </w:rPr>
+      </w:pPr>
+      <w:r>
+        <w:rPr>
+          <w:rFonts w:ascii="Arial" w:eastAsia="Times New Roman" w:hAnsi="Arial" w:cs="Arial"/>
+        </w:rPr>
+        <w:t>Methods Optimization</w:t>
       </w:r>
     </w:p>
     <w:p>
@@ -683,7 +804,7 @@
         <w:rPr>
           <w:rFonts w:ascii="Arial" w:hAnsi="Arial" w:cs="Arial"/>
         </w:rPr>
-        <w:t xml:space="preserve">Method sortAndPrintChartFive renamed to Print and moved to class RankList. </w:t>
+        <w:t>CheckUp, CheckDown, CheckLeft &amp; CheckRight  from class BalloonPopper =&gt; removed redundant return statements</w:t>
       </w:r>
     </w:p>
     <w:p>
@@ -702,163 +823,21 @@
         <w:rPr>
           <w:rFonts w:ascii="Arial" w:hAnsi="Arial" w:cs="Arial"/>
         </w:rPr>
-        <w:t>DrawMatrix moved to class BalloonsField</w:t>
-      </w:r>
-    </w:p>
-    <w:p>
-      <w:pPr>
-        <w:pStyle w:val="ListParagraph"/>
-        <w:numPr>
-          <w:ilvl w:val="1"/>
-          <w:numId w:val="1"/>
-        </w:numPr>
+        <w:lastRenderedPageBreak/>
+        <w:t>Draw from class BalloonField =&gt; changed Console.Write/Line with StringBuilder</w:t>
+      </w:r>
+    </w:p>
+    <w:p>
+      <w:pPr>
+        <w:pStyle w:val="ListParagraph"/>
         <w:spacing w:line="256" w:lineRule="auto"/>
         <w:rPr>
-          <w:rFonts w:ascii="Arial" w:hAnsi="Arial" w:cs="Arial"/>
-        </w:rPr>
-      </w:pPr>
-      <w:r>
-        <w:rPr>
-          <w:rFonts w:ascii="Arial" w:hAnsi="Arial" w:cs="Arial"/>
-        </w:rPr>
-        <w:t>GenerateRandomField</w:t>
-      </w:r>
-      <w:r>
-        <w:rPr>
-          <w:rFonts w:ascii="Arial" w:hAnsi="Arial" w:cs="Arial"/>
-        </w:rPr>
-        <w:t xml:space="preserve"> moved to class BalloonsField</w:t>
-      </w:r>
-    </w:p>
-    <w:p>
-      <w:pPr>
-        <w:pStyle w:val="ListParagraph"/>
-        <w:numPr>
-          <w:ilvl w:val="1"/>
-          <w:numId w:val="1"/>
-        </w:numPr>
-        <w:spacing w:line="256" w:lineRule="auto"/>
-        <w:rPr>
-          <w:rFonts w:ascii="Arial" w:hAnsi="Arial" w:cs="Arial"/>
-        </w:rPr>
-      </w:pPr>
-      <w:r>
-        <w:rPr>
           <w:rFonts w:ascii="Arial" w:eastAsia="Times New Roman" w:hAnsi="Arial" w:cs="Arial"/>
         </w:rPr>
-        <w:t>I</w:t>
-      </w:r>
-      <w:r>
-        <w:rPr>
-          <w:rFonts w:ascii="Arial" w:eastAsia="Times New Roman" w:hAnsi="Arial" w:cs="Arial"/>
-        </w:rPr>
-        <w:t>sWinner</w:t>
-      </w:r>
-      <w:r>
-        <w:rPr>
-          <w:rFonts w:ascii="Arial" w:eastAsia="Times New Roman" w:hAnsi="Arial" w:cs="Arial"/>
-        </w:rPr>
-        <w:t xml:space="preserve"> </w:t>
-      </w:r>
-      <w:r>
-        <w:rPr>
-          <w:rFonts w:ascii="Arial" w:eastAsia="Times New Roman" w:hAnsi="Arial" w:cs="Arial"/>
-        </w:rPr>
-        <w:t>moved to class BalloonsField</w:t>
-      </w:r>
-    </w:p>
-    <w:p>
-      <w:pPr>
-        <w:pStyle w:val="ListParagraph"/>
-        <w:numPr>
-          <w:ilvl w:val="1"/>
-          <w:numId w:val="1"/>
-        </w:numPr>
-        <w:spacing w:line="256" w:lineRule="auto"/>
-        <w:rPr>
-          <w:rFonts w:ascii="Arial" w:hAnsi="Arial" w:cs="Arial"/>
-        </w:rPr>
-      </w:pPr>
-      <w:r>
-        <w:rPr>
-          <w:rFonts w:ascii="Arial" w:eastAsia="Times New Roman" w:hAnsi="Arial" w:cs="Arial"/>
-        </w:rPr>
-        <w:t>NormalizeBalloonField moved to class BalloonsField</w:t>
-      </w:r>
-      <w:r>
-        <w:rPr>
-          <w:rFonts w:ascii="Arial" w:hAnsi="Arial" w:cs="Arial"/>
-        </w:rPr>
-        <w:t>s</w:t>
-      </w:r>
-    </w:p>
-    <w:p>
-      <w:pPr>
-        <w:pStyle w:val="ListParagraph"/>
-        <w:numPr>
-          <w:ilvl w:val="0"/>
-          <w:numId w:val="1"/>
-        </w:numPr>
-        <w:spacing w:line="256" w:lineRule="auto"/>
-        <w:rPr>
-          <w:rFonts w:ascii="Arial" w:eastAsia="Times New Roman" w:hAnsi="Arial" w:cs="Arial"/>
-        </w:rPr>
-      </w:pPr>
-      <w:r>
-        <w:rPr>
-          <w:rFonts w:ascii="Arial" w:eastAsia="Times New Roman" w:hAnsi="Arial" w:cs="Arial"/>
-        </w:rPr>
-        <w:t>Methods Optimization</w:t>
-      </w:r>
-    </w:p>
-    <w:p>
-      <w:pPr>
-        <w:pStyle w:val="ListParagraph"/>
-        <w:numPr>
-          <w:ilvl w:val="1"/>
-          <w:numId w:val="1"/>
-        </w:numPr>
-        <w:spacing w:line="256" w:lineRule="auto"/>
-        <w:rPr>
-          <w:rFonts w:ascii="Arial" w:hAnsi="Arial" w:cs="Arial"/>
-        </w:rPr>
-      </w:pPr>
-      <w:r>
-        <w:rPr>
-          <w:rFonts w:ascii="Arial" w:hAnsi="Arial" w:cs="Arial"/>
-        </w:rPr>
-        <w:lastRenderedPageBreak/>
-        <w:t>CheckUp, CheckDown, CheckLeft &amp; CheckRight  from class BalloonPopper =&gt; removed redundant return statements</w:t>
-      </w:r>
-    </w:p>
-    <w:p>
-      <w:pPr>
-        <w:pStyle w:val="ListParagraph"/>
-        <w:numPr>
-          <w:ilvl w:val="1"/>
-          <w:numId w:val="1"/>
-        </w:numPr>
-        <w:spacing w:line="256" w:lineRule="auto"/>
-        <w:rPr>
-          <w:rFonts w:ascii="Arial" w:hAnsi="Arial" w:cs="Arial"/>
-        </w:rPr>
-      </w:pPr>
-      <w:r>
-        <w:rPr>
-          <w:rFonts w:ascii="Arial" w:hAnsi="Arial" w:cs="Arial"/>
-        </w:rPr>
-        <w:t>Draw from class BalloonField =&gt; changed Console.Write/Line with StringBuilder</w:t>
-      </w:r>
-    </w:p>
-    <w:p>
-      <w:pPr>
-        <w:pStyle w:val="ListParagraph"/>
-        <w:spacing w:line="256" w:lineRule="auto"/>
-        <w:rPr>
-          <w:rFonts w:ascii="Arial" w:eastAsia="Times New Roman" w:hAnsi="Arial" w:cs="Arial"/>
-        </w:rPr>
-      </w:pPr>
-    </w:p>
+      </w:pPr>
+    </w:p>
+    <w:p/>
+    <w:p/>
     <w:p>
       <w:bookmarkStart w:id="0" w:name="_GoBack"/>
       <w:bookmarkEnd w:id="0"/>
@@ -1791,7 +1770,7 @@
   <w:style w:type="paragraph" w:default="1" w:styleId="Normal">
     <w:name w:val="Normal"/>
     <w:qFormat/>
-    <w:rsid w:val="006675DA"/>
+    <w:rsid w:val="00066AF7"/>
   </w:style>
   <w:style w:type="paragraph" w:styleId="Heading1">
     <w:name w:val="heading 1"/>

</xml_diff>